<commit_message>
Shooting bullets but bad design and broken game management
</commit_message>
<xml_diff>
--- a/Project Asteroids.docx
+++ b/Project Asteroids.docx
@@ -480,6 +480,71 @@
         </w:rPr>
         <w:tab/>
       </w:r>
+    </w:p>
+    <w:p>
+      <w:pPr>
+        <w:rPr>
+          <w:lang w:val="en-US"/>
+        </w:rPr>
+      </w:pPr>
+      <w:r>
+        <w:rPr>
+          <w:lang w:val="en-US"/>
+        </w:rPr>
+        <w:br w:type="page"/>
+      </w:r>
+    </w:p>
+    <w:p>
+      <w:pPr>
+        <w:rPr>
+          <w:lang w:val="en-US"/>
+        </w:rPr>
+      </w:pPr>
+      <w:r>
+        <w:rPr>
+          <w:lang w:val="en-US"/>
+        </w:rPr>
+        <w:lastRenderedPageBreak/>
+        <w:t>Need to make provide all game objects with a handle to allow distinction between other objects</w:t>
+      </w:r>
+      <w:r>
+        <w:rPr>
+          <w:lang w:val="en-US"/>
+        </w:rPr>
+        <w:t>, such that when I delete an object from the heap I can remove all pointers pointing to it.</w:t>
+      </w:r>
+      <w:r>
+        <w:rPr>
+          <w:lang w:val="en-US"/>
+        </w:rPr>
+        <w:t xml:space="preserve"> </w:t>
+      </w:r>
+      <w:r>
+        <w:rPr>
+          <w:lang w:val="en-US"/>
+        </w:rPr>
+        <w:t>However removing an object from the vector shifts all the objects in the vector invalidating all the game object handles.</w:t>
+      </w:r>
+    </w:p>
+    <w:p>
+      <w:pPr>
+        <w:rPr>
+          <w:lang w:val="en-US"/>
+        </w:rPr>
+      </w:pPr>
+      <w:r>
+        <w:rPr>
+          <w:lang w:val="en-US"/>
+        </w:rPr>
+        <w:t>Need to rethink code design!!!!</w:t>
+      </w:r>
+    </w:p>
+    <w:p>
+      <w:pPr>
+        <w:rPr>
+          <w:lang w:val="en-US"/>
+        </w:rPr>
+      </w:pPr>
       <w:bookmarkStart w:id="0" w:name="_GoBack"/>
       <w:bookmarkEnd w:id="0"/>
     </w:p>

</xml_diff>

<commit_message>
Added engine classes however engine not functional yet, still needs work to bring it all together.
</commit_message>
<xml_diff>
--- a/Project Asteroids.docx
+++ b/Project Asteroids.docx
@@ -545,8 +545,60 @@
           <w:lang w:val="en-US"/>
         </w:rPr>
       </w:pPr>
+    </w:p>
+    <w:p>
+      <w:pPr>
+        <w:rPr>
+          <w:lang w:val="en-US"/>
+        </w:rPr>
+      </w:pPr>
+    </w:p>
+    <w:p>
+      <w:pPr>
+        <w:rPr>
+          <w:lang w:val="en-US"/>
+        </w:rPr>
+      </w:pPr>
+      <w:r>
+        <w:rPr>
+          <w:lang w:val="en-US"/>
+        </w:rPr>
+        <w:t>Should the message bus deal with each message that comes immediately when it happens or should it store them all and then let the systems deal with them in their</w:t>
+      </w:r>
+      <w:r>
+        <w:rPr>
+          <w:lang w:val="en-US"/>
+        </w:rPr>
+        <w:t xml:space="preserve"> own update functions? Since I’m using a broadcasting system for now both will have loops through the messages unnecessarily. However having each deal with the messages in its own update period means messages pushed onto the queue later may not be dealt with by systems which have already had their update period, e.g if a destroy object message is posted by the physics system, all other systems which have updated before the physics system will not deal with the message till the next frame. This also poses the problem of keeping track of which messages on the queue have been dealt with and which haven’t.</w:t>
+      </w:r>
+      <w:r>
+        <w:rPr>
+          <w:lang w:val="en-US"/>
+        </w:rPr>
+        <w:t xml:space="preserve"> Solution? Manage them all the moment they are triggered.</w:t>
+      </w:r>
+      <w:r>
+        <w:rPr>
+          <w:lang w:val="en-US"/>
+        </w:rPr>
+        <w:t xml:space="preserve"> So when a message is posted the message bus goes to every system and announces the message to them and they can choose to handle or not.</w:t>
+      </w:r>
       <w:bookmarkStart w:id="0" w:name="_GoBack"/>
       <w:bookmarkEnd w:id="0"/>
+    </w:p>
+    <w:p>
+      <w:pPr>
+        <w:rPr>
+          <w:lang w:val="en-US"/>
+        </w:rPr>
+      </w:pPr>
+    </w:p>
+    <w:p>
+      <w:pPr>
+        <w:rPr>
+          <w:lang w:val="en-US"/>
+        </w:rPr>
+      </w:pPr>
     </w:p>
     <w:sectPr>
       <w:pgSz w:w="11906" w:h="16838"/>

</xml_diff>

<commit_message>
Finally the engine builds, now onto actually making something that runs, modified project structure to be organised.
</commit_message>
<xml_diff>
--- a/Project Asteroids.docx
+++ b/Project Asteroids.docx
@@ -583,22 +583,28 @@
         </w:rPr>
         <w:t xml:space="preserve"> So when a message is posted the message bus goes to every system and announces the message to them and they can choose to handle or not.</w:t>
       </w:r>
+    </w:p>
+    <w:p>
+      <w:pPr>
+        <w:rPr>
+          <w:lang w:val="en-US"/>
+        </w:rPr>
+      </w:pPr>
+    </w:p>
+    <w:p>
+      <w:pPr>
+        <w:rPr>
+          <w:lang w:val="en-US"/>
+        </w:rPr>
+      </w:pPr>
+      <w:r>
+        <w:rPr>
+          <w:lang w:val="en-US"/>
+        </w:rPr>
+        <w:t>Circular dependencies!!! What a pain!!!</w:t>
+      </w:r>
       <w:bookmarkStart w:id="0" w:name="_GoBack"/>
       <w:bookmarkEnd w:id="0"/>
-    </w:p>
-    <w:p>
-      <w:pPr>
-        <w:rPr>
-          <w:lang w:val="en-US"/>
-        </w:rPr>
-      </w:pPr>
-    </w:p>
-    <w:p>
-      <w:pPr>
-        <w:rPr>
-          <w:lang w:val="en-US"/>
-        </w:rPr>
-      </w:pPr>
     </w:p>
     <w:sectPr>
       <w:pgSz w:w="11906" w:h="16838"/>

</xml_diff>

<commit_message>
A fully buildable version with player movement, no wrapping around screen yet, also missing bullets, need to consider and organise game object class.
</commit_message>
<xml_diff>
--- a/Project Asteroids.docx
+++ b/Project Asteroids.docx
@@ -602,6 +602,223 @@
           <w:lang w:val="en-US"/>
         </w:rPr>
         <w:t>Circular dependencies!!! What a pain!!!</w:t>
+      </w:r>
+    </w:p>
+    <w:p>
+      <w:pPr>
+        <w:rPr>
+          <w:lang w:val="en-US"/>
+        </w:rPr>
+      </w:pPr>
+    </w:p>
+    <w:p>
+      <w:pPr>
+        <w:rPr>
+          <w:lang w:val="en-US"/>
+        </w:rPr>
+      </w:pPr>
+      <w:r>
+        <w:rPr>
+          <w:lang w:val="en-US"/>
+        </w:rPr>
+        <w:t xml:space="preserve">Can’t put the </w:t>
+      </w:r>
+      <w:r>
+        <w:rPr>
+          <w:lang w:val="en-US"/>
+        </w:rPr>
+        <w:t>sdl initialization</w:t>
+      </w:r>
+      <w:r>
+        <w:rPr>
+          <w:lang w:val="en-US"/>
+        </w:rPr>
+        <w:t xml:space="preserve"> in the constructor for the </w:t>
+      </w:r>
+      <w:r>
+        <w:rPr>
+          <w:lang w:val="en-US"/>
+        </w:rPr>
+        <w:t>engine</w:t>
+      </w:r>
+      <w:r>
+        <w:rPr>
+          <w:lang w:val="en-US"/>
+        </w:rPr>
+        <w:t xml:space="preserve">, the constructor for the </w:t>
+      </w:r>
+      <w:r>
+        <w:rPr>
+          <w:lang w:val="en-US"/>
+        </w:rPr>
+        <w:t>members in the engine class get</w:t>
+      </w:r>
+      <w:r>
+        <w:rPr>
+          <w:lang w:val="en-US"/>
+        </w:rPr>
+        <w:t xml:space="preserve"> called before the </w:t>
+      </w:r>
+      <w:r>
+        <w:rPr>
+          <w:lang w:val="en-US"/>
+        </w:rPr>
+        <w:t>constructor of the engine class itself meaning the renderer has already tried to create a window, which causes problems.</w:t>
+      </w:r>
+    </w:p>
+    <w:p>
+      <w:pPr>
+        <w:rPr>
+          <w:lang w:val="en-US"/>
+        </w:rPr>
+      </w:pPr>
+    </w:p>
+    <w:p>
+      <w:pPr>
+        <w:rPr>
+          <w:lang w:val="en-US"/>
+        </w:rPr>
+      </w:pPr>
+      <w:r>
+        <w:rPr>
+          <w:lang w:val="en-US"/>
+        </w:rPr>
+        <w:t>Now that the engine works, will need to redesign the game object class. I could either try and go for an entity component system, or continue to patch it up like this. Either way I need to find a way to separate physics from the main logic. This means I will need to either provide every game object (or component) with a physics update function or publicly expose all of the variables.</w:t>
+      </w:r>
+      <w:r>
+        <w:rPr>
+          <w:lang w:val="en-US"/>
+        </w:rPr>
+        <w:t xml:space="preserve"> I could add a physics update function to the base game object class and therefore it can’t be changed without effecting all objects, however it still means someone can change it. Using the component system only means that the code of the component needs to be changed instead of the code of the game object. The only benefit for the component system would be modularity.</w:t>
+      </w:r>
+      <w:r>
+        <w:rPr>
+          <w:lang w:val="en-US"/>
+        </w:rPr>
+        <w:t xml:space="preserve"> The disadvantage of having a function means it can be called from anywhere</w:t>
+      </w:r>
+      <w:r>
+        <w:rPr>
+          <w:lang w:val="en-US"/>
+        </w:rPr>
+        <w:t>.</w:t>
+      </w:r>
+      <w:r>
+        <w:rPr>
+          <w:lang w:val="en-US"/>
+        </w:rPr>
+        <w:t xml:space="preserve"> The solution to this is the friend specifier!!! </w:t>
+      </w:r>
+      <w:r>
+        <w:rPr>
+          <w:lang w:val="en-US"/>
+        </w:rPr>
+        <w:t>In this case a component system is best since then only the public members can be accessed and the physics engine could be a friend and access any more private members.</w:t>
+      </w:r>
+    </w:p>
+    <w:p>
+      <w:pPr>
+        <w:rPr>
+          <w:lang w:val="en-US"/>
+        </w:rPr>
+      </w:pPr>
+      <w:r>
+        <w:rPr>
+          <w:lang w:val="en-US"/>
+        </w:rPr>
+        <w:t>Too meet basic requirements I need the following components:</w:t>
+      </w:r>
+    </w:p>
+    <w:p>
+      <w:pPr>
+        <w:pStyle w:val="ListParagraph"/>
+        <w:numPr>
+          <w:ilvl w:val="0"/>
+          <w:numId w:val="7"/>
+        </w:numPr>
+        <w:rPr>
+          <w:b/>
+          <w:lang w:val="en-US"/>
+        </w:rPr>
+      </w:pPr>
+      <w:r>
+        <w:rPr>
+          <w:b/>
+          <w:lang w:val="en-US"/>
+        </w:rPr>
+        <w:t>Transform:</w:t>
+      </w:r>
+      <w:r>
+        <w:rPr>
+          <w:b/>
+          <w:lang w:val="en-US"/>
+        </w:rPr>
+        <w:t xml:space="preserve"> </w:t>
+      </w:r>
+      <w:r>
+        <w:rPr>
+          <w:lang w:val="en-US"/>
+        </w:rPr>
+        <w:t>Has 2D coordinates and 2D rotation (though storing rotation is not something I need now)</w:t>
+      </w:r>
+      <w:r>
+        <w:rPr>
+          <w:lang w:val="en-US"/>
+        </w:rPr>
+        <w:t>, would also have handle in the future.</w:t>
+      </w:r>
+    </w:p>
+    <w:p>
+      <w:pPr>
+        <w:pStyle w:val="ListParagraph"/>
+        <w:numPr>
+          <w:ilvl w:val="0"/>
+          <w:numId w:val="7"/>
+        </w:numPr>
+        <w:rPr>
+          <w:b/>
+          <w:lang w:val="en-US"/>
+        </w:rPr>
+      </w:pPr>
+      <w:r>
+        <w:rPr>
+          <w:b/>
+          <w:lang w:val="en-US"/>
+        </w:rPr>
+        <w:t>RigidBody:</w:t>
+      </w:r>
+      <w:r>
+        <w:rPr>
+          <w:lang w:val="en-US"/>
+        </w:rPr>
+        <w:t xml:space="preserve"> Would have everything physics related such as mass, movement direction, velocity, acceleration, max and min velocity.</w:t>
+      </w:r>
+    </w:p>
+    <w:p>
+      <w:pPr>
+        <w:pStyle w:val="ListParagraph"/>
+        <w:numPr>
+          <w:ilvl w:val="0"/>
+          <w:numId w:val="7"/>
+        </w:numPr>
+        <w:rPr>
+          <w:b/>
+          <w:lang w:val="en-US"/>
+        </w:rPr>
+      </w:pPr>
+      <w:r>
+        <w:rPr>
+          <w:b/>
+          <w:lang w:val="en-US"/>
+        </w:rPr>
+        <w:lastRenderedPageBreak/>
+        <w:t xml:space="preserve">Mesh: </w:t>
+      </w:r>
+      <w:r>
+        <w:rPr>
+          <w:lang w:val="en-US"/>
+        </w:rPr>
+        <w:t>which would define the shape of the object and it’s forward direction.</w:t>
       </w:r>
       <w:bookmarkStart w:id="0" w:name="_GoBack"/>
       <w:bookmarkEnd w:id="0"/>
@@ -619,6 +836,230 @@
 <file path=word/numbering.xml><?xml version="1.0" encoding="utf-8"?>
 <w:numbering xmlns:wpc="http://schemas.microsoft.com/office/word/2010/wordprocessingCanvas" xmlns:mc="http://schemas.openxmlformats.org/markup-compatibility/2006" xmlns:o="urn:schemas-microsoft-com:office:office" xmlns:r="http://schemas.openxmlformats.org/officeDocument/2006/relationships" xmlns:m="http://schemas.openxmlformats.org/officeDocument/2006/math" xmlns:v="urn:schemas-microsoft-com:vml" xmlns:wp14="http://schemas.microsoft.com/office/word/2010/wordprocessingDrawing" xmlns:wp="http://schemas.openxmlformats.org/drawingml/2006/wordprocessingDrawing" xmlns:w10="urn:schemas-microsoft-com:office:word" xmlns:w="http://schemas.openxmlformats.org/wordprocessingml/2006/main" xmlns:w14="http://schemas.microsoft.com/office/word/2010/wordml" xmlns:w15="http://schemas.microsoft.com/office/word/2012/wordml" xmlns:wpg="http://schemas.microsoft.com/office/word/2010/wordprocessingGroup" xmlns:wpi="http://schemas.microsoft.com/office/word/2010/wordprocessingInk" xmlns:wne="http://schemas.microsoft.com/office/word/2006/wordml" xmlns:wps="http://schemas.microsoft.com/office/word/2010/wordprocessingShape" mc:Ignorable="w14 w15 wp14">
   <w:abstractNum w:abstractNumId="0" w15:restartNumberingAfterBreak="0">
+    <w:nsid w:val="05170264"/>
+    <w:multiLevelType w:val="hybridMultilevel"/>
+    <w:tmpl w:val="6C44DC7E"/>
+    <w:lvl w:ilvl="0" w:tplc="CD9432DC">
+      <w:numFmt w:val="bullet"/>
+      <w:lvlText w:val=""/>
+      <w:lvlJc w:val="left"/>
+      <w:pPr>
+        <w:ind w:left="720" w:hanging="360"/>
+      </w:pPr>
+      <w:rPr>
+        <w:rFonts w:ascii="Wingdings" w:eastAsiaTheme="minorHAnsi" w:hAnsi="Wingdings" w:cstheme="minorBidi" w:hint="default"/>
+      </w:rPr>
+    </w:lvl>
+    <w:lvl w:ilvl="1" w:tplc="04090003" w:tentative="1">
+      <w:start w:val="1"/>
+      <w:numFmt w:val="bullet"/>
+      <w:lvlText w:val="o"/>
+      <w:lvlJc w:val="left"/>
+      <w:pPr>
+        <w:ind w:left="1440" w:hanging="360"/>
+      </w:pPr>
+      <w:rPr>
+        <w:rFonts w:ascii="Courier New" w:hAnsi="Courier New" w:cs="Courier New" w:hint="default"/>
+      </w:rPr>
+    </w:lvl>
+    <w:lvl w:ilvl="2" w:tplc="04090005" w:tentative="1">
+      <w:start w:val="1"/>
+      <w:numFmt w:val="bullet"/>
+      <w:lvlText w:val=""/>
+      <w:lvlJc w:val="left"/>
+      <w:pPr>
+        <w:ind w:left="2160" w:hanging="360"/>
+      </w:pPr>
+      <w:rPr>
+        <w:rFonts w:ascii="Wingdings" w:hAnsi="Wingdings" w:hint="default"/>
+      </w:rPr>
+    </w:lvl>
+    <w:lvl w:ilvl="3" w:tplc="04090001" w:tentative="1">
+      <w:start w:val="1"/>
+      <w:numFmt w:val="bullet"/>
+      <w:lvlText w:val=""/>
+      <w:lvlJc w:val="left"/>
+      <w:pPr>
+        <w:ind w:left="2880" w:hanging="360"/>
+      </w:pPr>
+      <w:rPr>
+        <w:rFonts w:ascii="Symbol" w:hAnsi="Symbol" w:hint="default"/>
+      </w:rPr>
+    </w:lvl>
+    <w:lvl w:ilvl="4" w:tplc="04090003" w:tentative="1">
+      <w:start w:val="1"/>
+      <w:numFmt w:val="bullet"/>
+      <w:lvlText w:val="o"/>
+      <w:lvlJc w:val="left"/>
+      <w:pPr>
+        <w:ind w:left="3600" w:hanging="360"/>
+      </w:pPr>
+      <w:rPr>
+        <w:rFonts w:ascii="Courier New" w:hAnsi="Courier New" w:cs="Courier New" w:hint="default"/>
+      </w:rPr>
+    </w:lvl>
+    <w:lvl w:ilvl="5" w:tplc="04090005" w:tentative="1">
+      <w:start w:val="1"/>
+      <w:numFmt w:val="bullet"/>
+      <w:lvlText w:val=""/>
+      <w:lvlJc w:val="left"/>
+      <w:pPr>
+        <w:ind w:left="4320" w:hanging="360"/>
+      </w:pPr>
+      <w:rPr>
+        <w:rFonts w:ascii="Wingdings" w:hAnsi="Wingdings" w:hint="default"/>
+      </w:rPr>
+    </w:lvl>
+    <w:lvl w:ilvl="6" w:tplc="04090001" w:tentative="1">
+      <w:start w:val="1"/>
+      <w:numFmt w:val="bullet"/>
+      <w:lvlText w:val=""/>
+      <w:lvlJc w:val="left"/>
+      <w:pPr>
+        <w:ind w:left="5040" w:hanging="360"/>
+      </w:pPr>
+      <w:rPr>
+        <w:rFonts w:ascii="Symbol" w:hAnsi="Symbol" w:hint="default"/>
+      </w:rPr>
+    </w:lvl>
+    <w:lvl w:ilvl="7" w:tplc="04090003" w:tentative="1">
+      <w:start w:val="1"/>
+      <w:numFmt w:val="bullet"/>
+      <w:lvlText w:val="o"/>
+      <w:lvlJc w:val="left"/>
+      <w:pPr>
+        <w:ind w:left="5760" w:hanging="360"/>
+      </w:pPr>
+      <w:rPr>
+        <w:rFonts w:ascii="Courier New" w:hAnsi="Courier New" w:cs="Courier New" w:hint="default"/>
+      </w:rPr>
+    </w:lvl>
+    <w:lvl w:ilvl="8" w:tplc="04090005" w:tentative="1">
+      <w:start w:val="1"/>
+      <w:numFmt w:val="bullet"/>
+      <w:lvlText w:val=""/>
+      <w:lvlJc w:val="left"/>
+      <w:pPr>
+        <w:ind w:left="6480" w:hanging="360"/>
+      </w:pPr>
+      <w:rPr>
+        <w:rFonts w:ascii="Wingdings" w:hAnsi="Wingdings" w:hint="default"/>
+      </w:rPr>
+    </w:lvl>
+  </w:abstractNum>
+  <w:abstractNum w:abstractNumId="1" w15:restartNumberingAfterBreak="0">
+    <w:nsid w:val="198A0868"/>
+    <w:multiLevelType w:val="hybridMultilevel"/>
+    <w:tmpl w:val="8092FC5E"/>
+    <w:lvl w:ilvl="0" w:tplc="3CEEFA0E">
+      <w:numFmt w:val="bullet"/>
+      <w:lvlText w:val=""/>
+      <w:lvlJc w:val="left"/>
+      <w:pPr>
+        <w:ind w:left="720" w:hanging="360"/>
+      </w:pPr>
+      <w:rPr>
+        <w:rFonts w:ascii="Wingdings" w:eastAsiaTheme="minorHAnsi" w:hAnsi="Wingdings" w:cstheme="minorBidi" w:hint="default"/>
+      </w:rPr>
+    </w:lvl>
+    <w:lvl w:ilvl="1" w:tplc="04090003" w:tentative="1">
+      <w:start w:val="1"/>
+      <w:numFmt w:val="bullet"/>
+      <w:lvlText w:val="o"/>
+      <w:lvlJc w:val="left"/>
+      <w:pPr>
+        <w:ind w:left="1440" w:hanging="360"/>
+      </w:pPr>
+      <w:rPr>
+        <w:rFonts w:ascii="Courier New" w:hAnsi="Courier New" w:cs="Courier New" w:hint="default"/>
+      </w:rPr>
+    </w:lvl>
+    <w:lvl w:ilvl="2" w:tplc="04090005" w:tentative="1">
+      <w:start w:val="1"/>
+      <w:numFmt w:val="bullet"/>
+      <w:lvlText w:val=""/>
+      <w:lvlJc w:val="left"/>
+      <w:pPr>
+        <w:ind w:left="2160" w:hanging="360"/>
+      </w:pPr>
+      <w:rPr>
+        <w:rFonts w:ascii="Wingdings" w:hAnsi="Wingdings" w:hint="default"/>
+      </w:rPr>
+    </w:lvl>
+    <w:lvl w:ilvl="3" w:tplc="04090001" w:tentative="1">
+      <w:start w:val="1"/>
+      <w:numFmt w:val="bullet"/>
+      <w:lvlText w:val=""/>
+      <w:lvlJc w:val="left"/>
+      <w:pPr>
+        <w:ind w:left="2880" w:hanging="360"/>
+      </w:pPr>
+      <w:rPr>
+        <w:rFonts w:ascii="Symbol" w:hAnsi="Symbol" w:hint="default"/>
+      </w:rPr>
+    </w:lvl>
+    <w:lvl w:ilvl="4" w:tplc="04090003" w:tentative="1">
+      <w:start w:val="1"/>
+      <w:numFmt w:val="bullet"/>
+      <w:lvlText w:val="o"/>
+      <w:lvlJc w:val="left"/>
+      <w:pPr>
+        <w:ind w:left="3600" w:hanging="360"/>
+      </w:pPr>
+      <w:rPr>
+        <w:rFonts w:ascii="Courier New" w:hAnsi="Courier New" w:cs="Courier New" w:hint="default"/>
+      </w:rPr>
+    </w:lvl>
+    <w:lvl w:ilvl="5" w:tplc="04090005" w:tentative="1">
+      <w:start w:val="1"/>
+      <w:numFmt w:val="bullet"/>
+      <w:lvlText w:val=""/>
+      <w:lvlJc w:val="left"/>
+      <w:pPr>
+        <w:ind w:left="4320" w:hanging="360"/>
+      </w:pPr>
+      <w:rPr>
+        <w:rFonts w:ascii="Wingdings" w:hAnsi="Wingdings" w:hint="default"/>
+      </w:rPr>
+    </w:lvl>
+    <w:lvl w:ilvl="6" w:tplc="04090001" w:tentative="1">
+      <w:start w:val="1"/>
+      <w:numFmt w:val="bullet"/>
+      <w:lvlText w:val=""/>
+      <w:lvlJc w:val="left"/>
+      <w:pPr>
+        <w:ind w:left="5040" w:hanging="360"/>
+      </w:pPr>
+      <w:rPr>
+        <w:rFonts w:ascii="Symbol" w:hAnsi="Symbol" w:hint="default"/>
+      </w:rPr>
+    </w:lvl>
+    <w:lvl w:ilvl="7" w:tplc="04090003" w:tentative="1">
+      <w:start w:val="1"/>
+      <w:numFmt w:val="bullet"/>
+      <w:lvlText w:val="o"/>
+      <w:lvlJc w:val="left"/>
+      <w:pPr>
+        <w:ind w:left="5760" w:hanging="360"/>
+      </w:pPr>
+      <w:rPr>
+        <w:rFonts w:ascii="Courier New" w:hAnsi="Courier New" w:cs="Courier New" w:hint="default"/>
+      </w:rPr>
+    </w:lvl>
+    <w:lvl w:ilvl="8" w:tplc="04090005" w:tentative="1">
+      <w:start w:val="1"/>
+      <w:numFmt w:val="bullet"/>
+      <w:lvlText w:val=""/>
+      <w:lvlJc w:val="left"/>
+      <w:pPr>
+        <w:ind w:left="6480" w:hanging="360"/>
+      </w:pPr>
+      <w:rPr>
+        <w:rFonts w:ascii="Wingdings" w:hAnsi="Wingdings" w:hint="default"/>
+      </w:rPr>
+    </w:lvl>
+  </w:abstractNum>
+  <w:abstractNum w:abstractNumId="2" w15:restartNumberingAfterBreak="0">
     <w:nsid w:val="233D1A2F"/>
     <w:multiLevelType w:val="hybridMultilevel"/>
     <w:tmpl w:val="7E3C5D10"/>
@@ -731,7 +1172,119 @@
       </w:rPr>
     </w:lvl>
   </w:abstractNum>
-  <w:abstractNum w:abstractNumId="1" w15:restartNumberingAfterBreak="0">
+  <w:abstractNum w:abstractNumId="3" w15:restartNumberingAfterBreak="0">
+    <w:nsid w:val="6A9A6E1D"/>
+    <w:multiLevelType w:val="hybridMultilevel"/>
+    <w:tmpl w:val="4ADAF9D8"/>
+    <w:lvl w:ilvl="0" w:tplc="F4D8A2CE">
+      <w:numFmt w:val="bullet"/>
+      <w:lvlText w:val=""/>
+      <w:lvlJc w:val="left"/>
+      <w:pPr>
+        <w:ind w:left="720" w:hanging="360"/>
+      </w:pPr>
+      <w:rPr>
+        <w:rFonts w:ascii="Wingdings" w:eastAsiaTheme="minorHAnsi" w:hAnsi="Wingdings" w:cstheme="minorBidi" w:hint="default"/>
+      </w:rPr>
+    </w:lvl>
+    <w:lvl w:ilvl="1" w:tplc="04090003" w:tentative="1">
+      <w:start w:val="1"/>
+      <w:numFmt w:val="bullet"/>
+      <w:lvlText w:val="o"/>
+      <w:lvlJc w:val="left"/>
+      <w:pPr>
+        <w:ind w:left="1440" w:hanging="360"/>
+      </w:pPr>
+      <w:rPr>
+        <w:rFonts w:ascii="Courier New" w:hAnsi="Courier New" w:cs="Courier New" w:hint="default"/>
+      </w:rPr>
+    </w:lvl>
+    <w:lvl w:ilvl="2" w:tplc="04090005" w:tentative="1">
+      <w:start w:val="1"/>
+      <w:numFmt w:val="bullet"/>
+      <w:lvlText w:val=""/>
+      <w:lvlJc w:val="left"/>
+      <w:pPr>
+        <w:ind w:left="2160" w:hanging="360"/>
+      </w:pPr>
+      <w:rPr>
+        <w:rFonts w:ascii="Wingdings" w:hAnsi="Wingdings" w:hint="default"/>
+      </w:rPr>
+    </w:lvl>
+    <w:lvl w:ilvl="3" w:tplc="04090001" w:tentative="1">
+      <w:start w:val="1"/>
+      <w:numFmt w:val="bullet"/>
+      <w:lvlText w:val=""/>
+      <w:lvlJc w:val="left"/>
+      <w:pPr>
+        <w:ind w:left="2880" w:hanging="360"/>
+      </w:pPr>
+      <w:rPr>
+        <w:rFonts w:ascii="Symbol" w:hAnsi="Symbol" w:hint="default"/>
+      </w:rPr>
+    </w:lvl>
+    <w:lvl w:ilvl="4" w:tplc="04090003" w:tentative="1">
+      <w:start w:val="1"/>
+      <w:numFmt w:val="bullet"/>
+      <w:lvlText w:val="o"/>
+      <w:lvlJc w:val="left"/>
+      <w:pPr>
+        <w:ind w:left="3600" w:hanging="360"/>
+      </w:pPr>
+      <w:rPr>
+        <w:rFonts w:ascii="Courier New" w:hAnsi="Courier New" w:cs="Courier New" w:hint="default"/>
+      </w:rPr>
+    </w:lvl>
+    <w:lvl w:ilvl="5" w:tplc="04090005" w:tentative="1">
+      <w:start w:val="1"/>
+      <w:numFmt w:val="bullet"/>
+      <w:lvlText w:val=""/>
+      <w:lvlJc w:val="left"/>
+      <w:pPr>
+        <w:ind w:left="4320" w:hanging="360"/>
+      </w:pPr>
+      <w:rPr>
+        <w:rFonts w:ascii="Wingdings" w:hAnsi="Wingdings" w:hint="default"/>
+      </w:rPr>
+    </w:lvl>
+    <w:lvl w:ilvl="6" w:tplc="04090001" w:tentative="1">
+      <w:start w:val="1"/>
+      <w:numFmt w:val="bullet"/>
+      <w:lvlText w:val=""/>
+      <w:lvlJc w:val="left"/>
+      <w:pPr>
+        <w:ind w:left="5040" w:hanging="360"/>
+      </w:pPr>
+      <w:rPr>
+        <w:rFonts w:ascii="Symbol" w:hAnsi="Symbol" w:hint="default"/>
+      </w:rPr>
+    </w:lvl>
+    <w:lvl w:ilvl="7" w:tplc="04090003" w:tentative="1">
+      <w:start w:val="1"/>
+      <w:numFmt w:val="bullet"/>
+      <w:lvlText w:val="o"/>
+      <w:lvlJc w:val="left"/>
+      <w:pPr>
+        <w:ind w:left="5760" w:hanging="360"/>
+      </w:pPr>
+      <w:rPr>
+        <w:rFonts w:ascii="Courier New" w:hAnsi="Courier New" w:cs="Courier New" w:hint="default"/>
+      </w:rPr>
+    </w:lvl>
+    <w:lvl w:ilvl="8" w:tplc="04090005" w:tentative="1">
+      <w:start w:val="1"/>
+      <w:numFmt w:val="bullet"/>
+      <w:lvlText w:val=""/>
+      <w:lvlJc w:val="left"/>
+      <w:pPr>
+        <w:ind w:left="6480" w:hanging="360"/>
+      </w:pPr>
+      <w:rPr>
+        <w:rFonts w:ascii="Wingdings" w:hAnsi="Wingdings" w:hint="default"/>
+      </w:rPr>
+    </w:lvl>
+  </w:abstractNum>
+  <w:abstractNum w:abstractNumId="4" w15:restartNumberingAfterBreak="0">
     <w:nsid w:val="6E842013"/>
     <w:multiLevelType w:val="hybridMultilevel"/>
     <w:tmpl w:val="6A4EA0D8"/>
@@ -844,7 +1397,7 @@
       </w:rPr>
     </w:lvl>
   </w:abstractNum>
-  <w:abstractNum w:abstractNumId="2" w15:restartNumberingAfterBreak="0">
+  <w:abstractNum w:abstractNumId="5" w15:restartNumberingAfterBreak="0">
     <w:nsid w:val="73F95B0A"/>
     <w:multiLevelType w:val="hybridMultilevel"/>
     <w:tmpl w:val="CB225984"/>
@@ -957,7 +1510,7 @@
       </w:rPr>
     </w:lvl>
   </w:abstractNum>
-  <w:abstractNum w:abstractNumId="3" w15:restartNumberingAfterBreak="0">
+  <w:abstractNum w:abstractNumId="6" w15:restartNumberingAfterBreak="0">
     <w:nsid w:val="78C61AAE"/>
     <w:multiLevelType w:val="hybridMultilevel"/>
     <w:tmpl w:val="56E03D02"/>
@@ -1071,15 +1624,24 @@
     </w:lvl>
   </w:abstractNum>
   <w:num w:numId="1">
+    <w:abstractNumId w:val="4"/>
+  </w:num>
+  <w:num w:numId="2">
+    <w:abstractNumId w:val="2"/>
+  </w:num>
+  <w:num w:numId="3">
+    <w:abstractNumId w:val="5"/>
+  </w:num>
+  <w:num w:numId="4">
+    <w:abstractNumId w:val="6"/>
+  </w:num>
+  <w:num w:numId="5">
+    <w:abstractNumId w:val="0"/>
+  </w:num>
+  <w:num w:numId="6">
     <w:abstractNumId w:val="1"/>
   </w:num>
-  <w:num w:numId="2">
-    <w:abstractNumId w:val="0"/>
-  </w:num>
-  <w:num w:numId="3">
-    <w:abstractNumId w:val="2"/>
-  </w:num>
-  <w:num w:numId="4">
+  <w:num w:numId="7">
     <w:abstractNumId w:val="3"/>
   </w:num>
 </w:numbering>

</xml_diff>

<commit_message>
Working build with player moving around and wrapping around edges of the screen, yet to fix the asteroids and the bullets, probably need more code refactoring.
</commit_message>
<xml_diff>
--- a/Project Asteroids.docx
+++ b/Project Asteroids.docx
@@ -569,7 +569,21 @@
         <w:rPr>
           <w:lang w:val="en-US"/>
         </w:rPr>
-        <w:t xml:space="preserve"> own update functions? Since I’m using a broadcasting system for now both will have loops through the messages unnecessarily. However having each deal with the messages in its own update period means messages pushed onto the queue later may not be dealt with by systems which have already had their update period, e.g if a destroy object message is posted by the physics system, all other systems which have updated before the physics system will not deal with the message till the next frame. This also poses the problem of keeping track of which messages on the queue have been dealt with and which haven’t.</w:t>
+        <w:t xml:space="preserve"> own update functions? Since I’m using a broadcasting system for now both will have loops through the messages unnecessarily. However having each deal with the messages in its own update period means messages pushed onto the queue later may not be dealt with by systems which have already had their update period, </w:t>
+      </w:r>
+      <w:proofErr w:type="spellStart"/>
+      <w:r>
+        <w:rPr>
+          <w:lang w:val="en-US"/>
+        </w:rPr>
+        <w:t>e.g</w:t>
+      </w:r>
+      <w:proofErr w:type="spellEnd"/>
+      <w:r>
+        <w:rPr>
+          <w:lang w:val="en-US"/>
+        </w:rPr>
+        <w:t xml:space="preserve"> if a destroy object message is posted by the physics system, all other systems which have updated before the physics system will not deal with the message till the next frame. This also poses the problem of keeping track of which messages on the queue have been dealt with and which haven’t.</w:t>
       </w:r>
       <w:r>
         <w:rPr>
@@ -623,11 +637,19 @@
         </w:rPr>
         <w:t xml:space="preserve">Can’t put the </w:t>
       </w:r>
-      <w:r>
-        <w:rPr>
-          <w:lang w:val="en-US"/>
-        </w:rPr>
-        <w:t>sdl initialization</w:t>
+      <w:proofErr w:type="spellStart"/>
+      <w:r>
+        <w:rPr>
+          <w:lang w:val="en-US"/>
+        </w:rPr>
+        <w:t>sdl</w:t>
+      </w:r>
+      <w:proofErr w:type="spellEnd"/>
+      <w:r>
+        <w:rPr>
+          <w:lang w:val="en-US"/>
+        </w:rPr>
+        <w:t xml:space="preserve"> initialization</w:t>
       </w:r>
       <w:r>
         <w:rPr>
@@ -780,12 +802,21 @@
           <w:lang w:val="en-US"/>
         </w:rPr>
       </w:pPr>
+      <w:proofErr w:type="spellStart"/>
       <w:r>
         <w:rPr>
           <w:b/>
           <w:lang w:val="en-US"/>
         </w:rPr>
-        <w:t>RigidBody:</w:t>
+        <w:t>RigidBody</w:t>
+      </w:r>
+      <w:proofErr w:type="spellEnd"/>
+      <w:r>
+        <w:rPr>
+          <w:b/>
+          <w:lang w:val="en-US"/>
+        </w:rPr>
+        <w:t>:</w:t>
       </w:r>
       <w:r>
         <w:rPr>
@@ -818,8 +849,28 @@
         <w:rPr>
           <w:lang w:val="en-US"/>
         </w:rPr>
-        <w:t>which would define the shape of the object and it’s forward direction.</w:t>
-      </w:r>
+        <w:t xml:space="preserve">which would define the shape of the object and </w:t>
+      </w:r>
+      <w:r>
+        <w:rPr>
+          <w:lang w:val="en-US"/>
+        </w:rPr>
+        <w:t>its</w:t>
+      </w:r>
+      <w:r>
+        <w:rPr>
+          <w:lang w:val="en-US"/>
+        </w:rPr>
+        <w:t xml:space="preserve"> forward direction.</w:t>
+      </w:r>
+    </w:p>
+    <w:p>
+      <w:pPr>
+        <w:rPr>
+          <w:b/>
+          <w:lang w:val="en-US"/>
+        </w:rPr>
+      </w:pPr>
       <w:bookmarkStart w:id="0" w:name="_GoBack"/>
       <w:bookmarkEnd w:id="0"/>
     </w:p>

</xml_diff>

<commit_message>
Player can now shoot, collision has been fixed, player dies when hits the asteroids, asteroids DO NOT die when bullet hits
</commit_message>
<xml_diff>
--- a/Project Asteroids.docx
+++ b/Project Asteroids.docx
@@ -34,39 +34,97 @@
         <w:rPr>
           <w:lang w:val="en-US"/>
         </w:rPr>
-        <w:t>Asteroids is a game where the player controls a ship using “Tank Controls” to shoot waves of asteroids that come towards them from all directions.</w:t>
-      </w:r>
-    </w:p>
-    <w:p>
-      <w:pPr>
-        <w:rPr>
-          <w:lang w:val="en-US"/>
-        </w:rPr>
-      </w:pPr>
-      <w:r>
-        <w:rPr>
-          <w:lang w:val="en-US"/>
-        </w:rPr>
-        <w:t>The basic goal of this project is to make a simple clone of this game. I will be using C++ with SDL. The basic game should allow the player to move around, collide with asteroids and die and shoot the asteroids.</w:t>
-      </w:r>
-    </w:p>
-    <w:p>
-      <w:pPr>
-        <w:rPr>
-          <w:lang w:val="en-US"/>
-        </w:rPr>
-      </w:pPr>
-      <w:r>
-        <w:rPr>
-          <w:lang w:val="en-US"/>
-        </w:rPr>
-        <w:t xml:space="preserve">Future goals include making a scrollable background, adding enemies </w:t>
-      </w:r>
-      <w:r>
-        <w:rPr>
-          <w:lang w:val="en-US"/>
-        </w:rPr>
-        <w:t>that have a reasonable amount of intelligence that can attack the player.</w:t>
+        <w:t>Asteroids is a game where the player controls a ship and shoots waves of asteroids that come towards them from multiple directions. The player uses the forward key to accelerate and the left and right keys to rotate anticlockwise and clockwise respectively. Every few seconds an enemy ship comes flying in from the side and shooting it provides the player with bonus points.</w:t>
+      </w:r>
+    </w:p>
+    <w:p>
+      <w:pPr>
+        <w:rPr>
+          <w:lang w:val="en-US"/>
+        </w:rPr>
+      </w:pPr>
+      <w:r>
+        <w:rPr>
+          <w:lang w:val="en-US"/>
+        </w:rPr>
+        <w:t>The basic goal of this project is to make a clone of this game. I will be using C++ with SDL. The basic game should allow the player to move around, collide with asteroids</w:t>
+      </w:r>
+      <w:r>
+        <w:rPr>
+          <w:lang w:val="en-US"/>
+        </w:rPr>
+        <w:t>,</w:t>
+      </w:r>
+      <w:r>
+        <w:rPr>
+          <w:lang w:val="en-US"/>
+        </w:rPr>
+        <w:t xml:space="preserve"> die and shoot</w:t>
+      </w:r>
+      <w:r>
+        <w:rPr>
+          <w:lang w:val="en-US"/>
+        </w:rPr>
+        <w:t xml:space="preserve"> back at</w:t>
+      </w:r>
+      <w:r>
+        <w:rPr>
+          <w:lang w:val="en-US"/>
+        </w:rPr>
+        <w:t xml:space="preserve"> the asteroids.</w:t>
+      </w:r>
+    </w:p>
+    <w:p>
+      <w:pPr>
+        <w:rPr>
+          <w:lang w:val="en-US"/>
+        </w:rPr>
+      </w:pPr>
+      <w:r>
+        <w:rPr>
+          <w:lang w:val="en-US"/>
+        </w:rPr>
+        <w:t>Stretch goals include having a simple AI that tries to shoot the player back, I would also like to add a menu with options, the ability to choose ships and maybe even a scrollable background with an expanding world.</w:t>
+      </w:r>
+    </w:p>
+    <w:p>
+      <w:pPr>
+        <w:rPr>
+          <w:lang w:val="en-US"/>
+        </w:rPr>
+      </w:pPr>
+      <w:r>
+        <w:rPr>
+          <w:lang w:val="en-US"/>
+        </w:rPr>
+        <w:t>I will be using object oriented programming for the game and plan to purely use vector graphics in the game. I will be using mathematical concepts such as matrices and vector algebra to draw and move game objects on the screen. This means that for collision I will be using th</w:t>
+      </w:r>
+      <w:r>
+        <w:rPr>
+          <w:lang w:val="en-US"/>
+        </w:rPr>
+        <w:t xml:space="preserve">e separating axis theorem </w:t>
+      </w:r>
+      <w:r>
+        <w:rPr>
+          <w:lang w:val="en-US"/>
+        </w:rPr>
+        <w:t>to calculate collision between polygons.</w:t>
+      </w:r>
+      <w:bookmarkStart w:id="0" w:name="_GoBack"/>
+      <w:bookmarkEnd w:id="0"/>
+    </w:p>
+    <w:p>
+      <w:pPr>
+        <w:rPr>
+          <w:lang w:val="en-US"/>
+        </w:rPr>
+      </w:pPr>
+      <w:r>
+        <w:rPr>
+          <w:lang w:val="en-US"/>
+        </w:rPr>
+        <w:t>I also plan to store information about the ship dimensions in a file to allow for easy access and modification.</w:t>
       </w:r>
     </w:p>
     <w:p>
@@ -143,7 +201,7 @@
         <w:rPr>
           <w:lang w:val="en-US"/>
         </w:rPr>
-        <w:t>The initial engine requirements are:</w:t>
+        <w:t>The engine must be able to:</w:t>
       </w:r>
     </w:p>
     <w:p>
@@ -151,7 +209,7 @@
         <w:pStyle w:val="ListParagraph"/>
         <w:numPr>
           <w:ilvl w:val="0"/>
-          <w:numId w:val="1"/>
+          <w:numId w:val="8"/>
         </w:numPr>
         <w:rPr>
           <w:lang w:val="en-US"/>
@@ -161,7 +219,7 @@
         <w:rPr>
           <w:lang w:val="en-US"/>
         </w:rPr>
-        <w:t>The engine needs to be able to provide separating axis collision that can be used on both convex and concave polygons. This will require the use of mathematical functions which I can either obtain from the internet or by writing them myself.</w:t>
+        <w:t>Manage many game objects in the scene.</w:t>
       </w:r>
     </w:p>
     <w:p>
@@ -169,7 +227,7 @@
         <w:pStyle w:val="ListParagraph"/>
         <w:numPr>
           <w:ilvl w:val="0"/>
-          <w:numId w:val="1"/>
+          <w:numId w:val="8"/>
         </w:numPr>
         <w:rPr>
           <w:lang w:val="en-US"/>
@@ -179,20 +237,7 @@
         <w:rPr>
           <w:lang w:val="en-US"/>
         </w:rPr>
-        <w:t>The engine needs to be able to draw vector graphics to the screen and allow me to perform transformations to them efficiently. It will require separation of the object (local) and world coordinates.</w:t>
-      </w:r>
-    </w:p>
-    <w:p>
-      <w:pPr>
-        <w:rPr>
-          <w:lang w:val="en-US"/>
-        </w:rPr>
-      </w:pPr>
-      <w:r>
-        <w:rPr>
-          <w:lang w:val="en-US"/>
-        </w:rPr>
-        <w:t>The additional engine requirements are:</w:t>
+        <w:t>Apply basic laws of physics to move the game objects.</w:t>
       </w:r>
     </w:p>
     <w:p>
@@ -200,7 +245,7 @@
         <w:pStyle w:val="ListParagraph"/>
         <w:numPr>
           <w:ilvl w:val="0"/>
-          <w:numId w:val="1"/>
+          <w:numId w:val="8"/>
         </w:numPr>
         <w:rPr>
           <w:lang w:val="en-US"/>
@@ -210,42 +255,7 @@
         <w:rPr>
           <w:lang w:val="en-US"/>
         </w:rPr>
-        <w:t>The engine needs to be modular in terms of scenes, I need to be able to switch at any point in the game from the main menu to the actual game to the high score scene to whatever other scenes I decide to add later into the game. I will also need to consider more how I want the scenes to interact with each other.</w:t>
-      </w:r>
-    </w:p>
-    <w:p>
-      <w:pPr>
-        <w:rPr>
-          <w:lang w:val="en-US"/>
-        </w:rPr>
-      </w:pPr>
-    </w:p>
-    <w:p>
-      <w:pPr>
-        <w:rPr>
-          <w:b/>
-          <w:lang w:val="en-US"/>
-        </w:rPr>
-      </w:pPr>
-      <w:r>
-        <w:rPr>
-          <w:b/>
-          <w:lang w:val="en-US"/>
-        </w:rPr>
-        <w:t>Gameplay Requirements:</w:t>
-      </w:r>
-    </w:p>
-    <w:p>
-      <w:pPr>
-        <w:rPr>
-          <w:lang w:val="en-US"/>
-        </w:rPr>
-      </w:pPr>
-      <w:r>
-        <w:rPr>
-          <w:lang w:val="en-US"/>
-        </w:rPr>
-        <w:t>The most fundamental gameplay requirements are:</w:t>
+        <w:t>Apply the Separating Axis Theorem for collision.</w:t>
       </w:r>
     </w:p>
     <w:p>
@@ -253,7 +263,7 @@
         <w:pStyle w:val="ListParagraph"/>
         <w:numPr>
           <w:ilvl w:val="0"/>
-          <w:numId w:val="3"/>
+          <w:numId w:val="8"/>
         </w:numPr>
         <w:rPr>
           <w:lang w:val="en-US"/>
@@ -263,7 +273,19 @@
         <w:rPr>
           <w:lang w:val="en-US"/>
         </w:rPr>
-        <w:t>A player ship created out of vector graphics that can move around the screen and rotate using the classic asteroids controls. The player should also be able to shoot at a set rate but without any bullet limits.</w:t>
+        <w:t xml:space="preserve">Manage the rendering of </w:t>
+      </w:r>
+      <w:r>
+        <w:rPr>
+          <w:lang w:val="en-US"/>
+        </w:rPr>
+        <w:t>vector graphics</w:t>
+      </w:r>
+      <w:r>
+        <w:rPr>
+          <w:lang w:val="en-US"/>
+        </w:rPr>
+        <w:t xml:space="preserve"> to the window.</w:t>
       </w:r>
     </w:p>
     <w:p>
@@ -271,7 +293,7 @@
         <w:pStyle w:val="ListParagraph"/>
         <w:numPr>
           <w:ilvl w:val="0"/>
-          <w:numId w:val="3"/>
+          <w:numId w:val="8"/>
         </w:numPr>
         <w:rPr>
           <w:lang w:val="en-US"/>
@@ -281,13 +303,54 @@
         <w:rPr>
           <w:lang w:val="en-US"/>
         </w:rPr>
-        <w:t xml:space="preserve">Vector graphics asteroids that </w:t>
-      </w:r>
-      <w:r>
-        <w:rPr>
-          <w:lang w:val="en-US"/>
-        </w:rPr>
-        <w:t>move in a set direction till a collision causes them to change course.</w:t>
+        <w:t>Receive input and update logic based on user input.</w:t>
+      </w:r>
+    </w:p>
+    <w:p>
+      <w:pPr>
+        <w:rPr>
+          <w:lang w:val="en-US"/>
+        </w:rPr>
+      </w:pPr>
+    </w:p>
+    <w:p>
+      <w:pPr>
+        <w:rPr>
+          <w:b/>
+          <w:lang w:val="en-US"/>
+        </w:rPr>
+      </w:pPr>
+      <w:r>
+        <w:rPr>
+          <w:b/>
+          <w:lang w:val="en-US"/>
+        </w:rPr>
+        <w:t>Gameplay Requirements:</w:t>
+      </w:r>
+    </w:p>
+    <w:p>
+      <w:pPr>
+        <w:rPr>
+          <w:lang w:val="en-US"/>
+        </w:rPr>
+      </w:pPr>
+      <w:r>
+        <w:rPr>
+          <w:lang w:val="en-US"/>
+        </w:rPr>
+        <w:t xml:space="preserve">The </w:t>
+      </w:r>
+      <w:r>
+        <w:rPr>
+          <w:lang w:val="en-US"/>
+        </w:rPr>
+        <w:t>game must have</w:t>
+      </w:r>
+      <w:r>
+        <w:rPr>
+          <w:lang w:val="en-US"/>
+        </w:rPr>
+        <w:t>:</w:t>
       </w:r>
     </w:p>
     <w:p>
@@ -295,7 +358,7 @@
         <w:pStyle w:val="ListParagraph"/>
         <w:numPr>
           <w:ilvl w:val="0"/>
-          <w:numId w:val="3"/>
+          <w:numId w:val="9"/>
         </w:numPr>
         <w:rPr>
           <w:lang w:val="en-US"/>
@@ -305,7 +368,49 @@
         <w:rPr>
           <w:lang w:val="en-US"/>
         </w:rPr>
-        <w:t>Bullets should be able to damage the asteroids either by splitting it in to or changing its geometry.</w:t>
+        <w:t>A moveable player ship.</w:t>
+      </w:r>
+    </w:p>
+    <w:p>
+      <w:pPr>
+        <w:pStyle w:val="ListParagraph"/>
+        <w:numPr>
+          <w:ilvl w:val="0"/>
+          <w:numId w:val="9"/>
+        </w:numPr>
+        <w:rPr>
+          <w:lang w:val="en-US"/>
+        </w:rPr>
+      </w:pPr>
+      <w:r>
+        <w:rPr>
+          <w:lang w:val="en-US"/>
+        </w:rPr>
+        <w:t>Asteroids that drop in and float around the game window.</w:t>
+      </w:r>
+    </w:p>
+    <w:p>
+      <w:pPr>
+        <w:pStyle w:val="ListParagraph"/>
+        <w:numPr>
+          <w:ilvl w:val="0"/>
+          <w:numId w:val="9"/>
+        </w:numPr>
+        <w:rPr>
+          <w:lang w:val="en-US"/>
+        </w:rPr>
+      </w:pPr>
+      <w:r>
+        <w:rPr>
+          <w:lang w:val="en-US"/>
+        </w:rPr>
+        <w:t xml:space="preserve">Player </w:t>
+      </w:r>
+      <w:r>
+        <w:rPr>
+          <w:lang w:val="en-US"/>
+        </w:rPr>
+        <w:t>can shoot bullets at the asteroids and destroy them.</w:t>
       </w:r>
     </w:p>
     <w:p>
@@ -336,7 +441,7 @@
         <w:rPr>
           <w:lang w:val="en-US"/>
         </w:rPr>
-        <w:t>Increase the space for movement allowing the camera to scroll to reveal more parts of the world.</w:t>
+        <w:t>Place AI ships that search for the player and shoot at them.</w:t>
       </w:r>
     </w:p>
     <w:p>
@@ -354,25 +459,7 @@
         <w:rPr>
           <w:lang w:val="en-US"/>
         </w:rPr>
-        <w:t>Place AI ships that search for the player and shoot at them.</w:t>
-      </w:r>
-    </w:p>
-    <w:p>
-      <w:pPr>
-        <w:pStyle w:val="ListParagraph"/>
-        <w:numPr>
-          <w:ilvl w:val="0"/>
-          <w:numId w:val="4"/>
-        </w:numPr>
-        <w:rPr>
-          <w:lang w:val="en-US"/>
-        </w:rPr>
-      </w:pPr>
-      <w:r>
-        <w:rPr>
-          <w:lang w:val="en-US"/>
-        </w:rPr>
-        <w:t>Procedurally generated world that changes every time you play.</w:t>
+        <w:t>Menu’s with the ability to choose which ship to play with.</w:t>
       </w:r>
     </w:p>
     <w:p>
@@ -871,8 +958,6 @@
           <w:lang w:val="en-US"/>
         </w:rPr>
       </w:pPr>
-      <w:bookmarkStart w:id="0" w:name="_GoBack"/>
-      <w:bookmarkEnd w:id="0"/>
     </w:p>
     <w:sectPr>
       <w:pgSz w:w="11906" w:h="16838"/>
@@ -887,6 +972,119 @@
 <file path=word/numbering.xml><?xml version="1.0" encoding="utf-8"?>
 <w:numbering xmlns:wpc="http://schemas.microsoft.com/office/word/2010/wordprocessingCanvas" xmlns:mc="http://schemas.openxmlformats.org/markup-compatibility/2006" xmlns:o="urn:schemas-microsoft-com:office:office" xmlns:r="http://schemas.openxmlformats.org/officeDocument/2006/relationships" xmlns:m="http://schemas.openxmlformats.org/officeDocument/2006/math" xmlns:v="urn:schemas-microsoft-com:vml" xmlns:wp14="http://schemas.microsoft.com/office/word/2010/wordprocessingDrawing" xmlns:wp="http://schemas.openxmlformats.org/drawingml/2006/wordprocessingDrawing" xmlns:w10="urn:schemas-microsoft-com:office:word" xmlns:w="http://schemas.openxmlformats.org/wordprocessingml/2006/main" xmlns:w14="http://schemas.microsoft.com/office/word/2010/wordml" xmlns:w15="http://schemas.microsoft.com/office/word/2012/wordml" xmlns:wpg="http://schemas.microsoft.com/office/word/2010/wordprocessingGroup" xmlns:wpi="http://schemas.microsoft.com/office/word/2010/wordprocessingInk" xmlns:wne="http://schemas.microsoft.com/office/word/2006/wordml" xmlns:wps="http://schemas.microsoft.com/office/word/2010/wordprocessingShape" mc:Ignorable="w14 w15 wp14">
   <w:abstractNum w:abstractNumId="0" w15:restartNumberingAfterBreak="0">
+    <w:nsid w:val="02B0398F"/>
+    <w:multiLevelType w:val="hybridMultilevel"/>
+    <w:tmpl w:val="BF024130"/>
+    <w:lvl w:ilvl="0" w:tplc="04090001">
+      <w:start w:val="1"/>
+      <w:numFmt w:val="bullet"/>
+      <w:lvlText w:val=""/>
+      <w:lvlJc w:val="left"/>
+      <w:pPr>
+        <w:ind w:left="720" w:hanging="360"/>
+      </w:pPr>
+      <w:rPr>
+        <w:rFonts w:ascii="Symbol" w:hAnsi="Symbol" w:hint="default"/>
+      </w:rPr>
+    </w:lvl>
+    <w:lvl w:ilvl="1" w:tplc="04090003" w:tentative="1">
+      <w:start w:val="1"/>
+      <w:numFmt w:val="bullet"/>
+      <w:lvlText w:val="o"/>
+      <w:lvlJc w:val="left"/>
+      <w:pPr>
+        <w:ind w:left="1440" w:hanging="360"/>
+      </w:pPr>
+      <w:rPr>
+        <w:rFonts w:ascii="Courier New" w:hAnsi="Courier New" w:cs="Courier New" w:hint="default"/>
+      </w:rPr>
+    </w:lvl>
+    <w:lvl w:ilvl="2" w:tplc="04090005" w:tentative="1">
+      <w:start w:val="1"/>
+      <w:numFmt w:val="bullet"/>
+      <w:lvlText w:val=""/>
+      <w:lvlJc w:val="left"/>
+      <w:pPr>
+        <w:ind w:left="2160" w:hanging="360"/>
+      </w:pPr>
+      <w:rPr>
+        <w:rFonts w:ascii="Wingdings" w:hAnsi="Wingdings" w:hint="default"/>
+      </w:rPr>
+    </w:lvl>
+    <w:lvl w:ilvl="3" w:tplc="04090001" w:tentative="1">
+      <w:start w:val="1"/>
+      <w:numFmt w:val="bullet"/>
+      <w:lvlText w:val=""/>
+      <w:lvlJc w:val="left"/>
+      <w:pPr>
+        <w:ind w:left="2880" w:hanging="360"/>
+      </w:pPr>
+      <w:rPr>
+        <w:rFonts w:ascii="Symbol" w:hAnsi="Symbol" w:hint="default"/>
+      </w:rPr>
+    </w:lvl>
+    <w:lvl w:ilvl="4" w:tplc="04090003" w:tentative="1">
+      <w:start w:val="1"/>
+      <w:numFmt w:val="bullet"/>
+      <w:lvlText w:val="o"/>
+      <w:lvlJc w:val="left"/>
+      <w:pPr>
+        <w:ind w:left="3600" w:hanging="360"/>
+      </w:pPr>
+      <w:rPr>
+        <w:rFonts w:ascii="Courier New" w:hAnsi="Courier New" w:cs="Courier New" w:hint="default"/>
+      </w:rPr>
+    </w:lvl>
+    <w:lvl w:ilvl="5" w:tplc="04090005" w:tentative="1">
+      <w:start w:val="1"/>
+      <w:numFmt w:val="bullet"/>
+      <w:lvlText w:val=""/>
+      <w:lvlJc w:val="left"/>
+      <w:pPr>
+        <w:ind w:left="4320" w:hanging="360"/>
+      </w:pPr>
+      <w:rPr>
+        <w:rFonts w:ascii="Wingdings" w:hAnsi="Wingdings" w:hint="default"/>
+      </w:rPr>
+    </w:lvl>
+    <w:lvl w:ilvl="6" w:tplc="04090001" w:tentative="1">
+      <w:start w:val="1"/>
+      <w:numFmt w:val="bullet"/>
+      <w:lvlText w:val=""/>
+      <w:lvlJc w:val="left"/>
+      <w:pPr>
+        <w:ind w:left="5040" w:hanging="360"/>
+      </w:pPr>
+      <w:rPr>
+        <w:rFonts w:ascii="Symbol" w:hAnsi="Symbol" w:hint="default"/>
+      </w:rPr>
+    </w:lvl>
+    <w:lvl w:ilvl="7" w:tplc="04090003" w:tentative="1">
+      <w:start w:val="1"/>
+      <w:numFmt w:val="bullet"/>
+      <w:lvlText w:val="o"/>
+      <w:lvlJc w:val="left"/>
+      <w:pPr>
+        <w:ind w:left="5760" w:hanging="360"/>
+      </w:pPr>
+      <w:rPr>
+        <w:rFonts w:ascii="Courier New" w:hAnsi="Courier New" w:cs="Courier New" w:hint="default"/>
+      </w:rPr>
+    </w:lvl>
+    <w:lvl w:ilvl="8" w:tplc="04090005" w:tentative="1">
+      <w:start w:val="1"/>
+      <w:numFmt w:val="bullet"/>
+      <w:lvlText w:val=""/>
+      <w:lvlJc w:val="left"/>
+      <w:pPr>
+        <w:ind w:left="6480" w:hanging="360"/>
+      </w:pPr>
+      <w:rPr>
+        <w:rFonts w:ascii="Wingdings" w:hAnsi="Wingdings" w:hint="default"/>
+      </w:rPr>
+    </w:lvl>
+  </w:abstractNum>
+  <w:abstractNum w:abstractNumId="1" w15:restartNumberingAfterBreak="0">
     <w:nsid w:val="05170264"/>
     <w:multiLevelType w:val="hybridMultilevel"/>
     <w:tmpl w:val="6C44DC7E"/>
@@ -998,7 +1196,7 @@
       </w:rPr>
     </w:lvl>
   </w:abstractNum>
-  <w:abstractNum w:abstractNumId="1" w15:restartNumberingAfterBreak="0">
+  <w:abstractNum w:abstractNumId="2" w15:restartNumberingAfterBreak="0">
     <w:nsid w:val="198A0868"/>
     <w:multiLevelType w:val="hybridMultilevel"/>
     <w:tmpl w:val="8092FC5E"/>
@@ -1110,7 +1308,120 @@
       </w:rPr>
     </w:lvl>
   </w:abstractNum>
-  <w:abstractNum w:abstractNumId="2" w15:restartNumberingAfterBreak="0">
+  <w:abstractNum w:abstractNumId="3" w15:restartNumberingAfterBreak="0">
+    <w:nsid w:val="226A73E9"/>
+    <w:multiLevelType w:val="hybridMultilevel"/>
+    <w:tmpl w:val="FED49232"/>
+    <w:lvl w:ilvl="0" w:tplc="04090001">
+      <w:start w:val="1"/>
+      <w:numFmt w:val="bullet"/>
+      <w:lvlText w:val=""/>
+      <w:lvlJc w:val="left"/>
+      <w:pPr>
+        <w:ind w:left="720" w:hanging="360"/>
+      </w:pPr>
+      <w:rPr>
+        <w:rFonts w:ascii="Symbol" w:hAnsi="Symbol" w:hint="default"/>
+      </w:rPr>
+    </w:lvl>
+    <w:lvl w:ilvl="1" w:tplc="04090003" w:tentative="1">
+      <w:start w:val="1"/>
+      <w:numFmt w:val="bullet"/>
+      <w:lvlText w:val="o"/>
+      <w:lvlJc w:val="left"/>
+      <w:pPr>
+        <w:ind w:left="1440" w:hanging="360"/>
+      </w:pPr>
+      <w:rPr>
+        <w:rFonts w:ascii="Courier New" w:hAnsi="Courier New" w:cs="Courier New" w:hint="default"/>
+      </w:rPr>
+    </w:lvl>
+    <w:lvl w:ilvl="2" w:tplc="04090005" w:tentative="1">
+      <w:start w:val="1"/>
+      <w:numFmt w:val="bullet"/>
+      <w:lvlText w:val=""/>
+      <w:lvlJc w:val="left"/>
+      <w:pPr>
+        <w:ind w:left="2160" w:hanging="360"/>
+      </w:pPr>
+      <w:rPr>
+        <w:rFonts w:ascii="Wingdings" w:hAnsi="Wingdings" w:hint="default"/>
+      </w:rPr>
+    </w:lvl>
+    <w:lvl w:ilvl="3" w:tplc="04090001" w:tentative="1">
+      <w:start w:val="1"/>
+      <w:numFmt w:val="bullet"/>
+      <w:lvlText w:val=""/>
+      <w:lvlJc w:val="left"/>
+      <w:pPr>
+        <w:ind w:left="2880" w:hanging="360"/>
+      </w:pPr>
+      <w:rPr>
+        <w:rFonts w:ascii="Symbol" w:hAnsi="Symbol" w:hint="default"/>
+      </w:rPr>
+    </w:lvl>
+    <w:lvl w:ilvl="4" w:tplc="04090003" w:tentative="1">
+      <w:start w:val="1"/>
+      <w:numFmt w:val="bullet"/>
+      <w:lvlText w:val="o"/>
+      <w:lvlJc w:val="left"/>
+      <w:pPr>
+        <w:ind w:left="3600" w:hanging="360"/>
+      </w:pPr>
+      <w:rPr>
+        <w:rFonts w:ascii="Courier New" w:hAnsi="Courier New" w:cs="Courier New" w:hint="default"/>
+      </w:rPr>
+    </w:lvl>
+    <w:lvl w:ilvl="5" w:tplc="04090005" w:tentative="1">
+      <w:start w:val="1"/>
+      <w:numFmt w:val="bullet"/>
+      <w:lvlText w:val=""/>
+      <w:lvlJc w:val="left"/>
+      <w:pPr>
+        <w:ind w:left="4320" w:hanging="360"/>
+      </w:pPr>
+      <w:rPr>
+        <w:rFonts w:ascii="Wingdings" w:hAnsi="Wingdings" w:hint="default"/>
+      </w:rPr>
+    </w:lvl>
+    <w:lvl w:ilvl="6" w:tplc="04090001" w:tentative="1">
+      <w:start w:val="1"/>
+      <w:numFmt w:val="bullet"/>
+      <w:lvlText w:val=""/>
+      <w:lvlJc w:val="left"/>
+      <w:pPr>
+        <w:ind w:left="5040" w:hanging="360"/>
+      </w:pPr>
+      <w:rPr>
+        <w:rFonts w:ascii="Symbol" w:hAnsi="Symbol" w:hint="default"/>
+      </w:rPr>
+    </w:lvl>
+    <w:lvl w:ilvl="7" w:tplc="04090003" w:tentative="1">
+      <w:start w:val="1"/>
+      <w:numFmt w:val="bullet"/>
+      <w:lvlText w:val="o"/>
+      <w:lvlJc w:val="left"/>
+      <w:pPr>
+        <w:ind w:left="5760" w:hanging="360"/>
+      </w:pPr>
+      <w:rPr>
+        <w:rFonts w:ascii="Courier New" w:hAnsi="Courier New" w:cs="Courier New" w:hint="default"/>
+      </w:rPr>
+    </w:lvl>
+    <w:lvl w:ilvl="8" w:tplc="04090005" w:tentative="1">
+      <w:start w:val="1"/>
+      <w:numFmt w:val="bullet"/>
+      <w:lvlText w:val=""/>
+      <w:lvlJc w:val="left"/>
+      <w:pPr>
+        <w:ind w:left="6480" w:hanging="360"/>
+      </w:pPr>
+      <w:rPr>
+        <w:rFonts w:ascii="Wingdings" w:hAnsi="Wingdings" w:hint="default"/>
+      </w:rPr>
+    </w:lvl>
+  </w:abstractNum>
+  <w:abstractNum w:abstractNumId="4" w15:restartNumberingAfterBreak="0">
     <w:nsid w:val="233D1A2F"/>
     <w:multiLevelType w:val="hybridMultilevel"/>
     <w:tmpl w:val="7E3C5D10"/>
@@ -1223,7 +1534,7 @@
       </w:rPr>
     </w:lvl>
   </w:abstractNum>
-  <w:abstractNum w:abstractNumId="3" w15:restartNumberingAfterBreak="0">
+  <w:abstractNum w:abstractNumId="5" w15:restartNumberingAfterBreak="0">
     <w:nsid w:val="6A9A6E1D"/>
     <w:multiLevelType w:val="hybridMultilevel"/>
     <w:tmpl w:val="4ADAF9D8"/>
@@ -1335,7 +1646,7 @@
       </w:rPr>
     </w:lvl>
   </w:abstractNum>
-  <w:abstractNum w:abstractNumId="4" w15:restartNumberingAfterBreak="0">
+  <w:abstractNum w:abstractNumId="6" w15:restartNumberingAfterBreak="0">
     <w:nsid w:val="6E842013"/>
     <w:multiLevelType w:val="hybridMultilevel"/>
     <w:tmpl w:val="6A4EA0D8"/>
@@ -1448,7 +1759,7 @@
       </w:rPr>
     </w:lvl>
   </w:abstractNum>
-  <w:abstractNum w:abstractNumId="5" w15:restartNumberingAfterBreak="0">
+  <w:abstractNum w:abstractNumId="7" w15:restartNumberingAfterBreak="0">
     <w:nsid w:val="73F95B0A"/>
     <w:multiLevelType w:val="hybridMultilevel"/>
     <w:tmpl w:val="CB225984"/>
@@ -1561,7 +1872,7 @@
       </w:rPr>
     </w:lvl>
   </w:abstractNum>
-  <w:abstractNum w:abstractNumId="6" w15:restartNumberingAfterBreak="0">
+  <w:abstractNum w:abstractNumId="8" w15:restartNumberingAfterBreak="0">
     <w:nsid w:val="78C61AAE"/>
     <w:multiLevelType w:val="hybridMultilevel"/>
     <w:tmpl w:val="56E03D02"/>
@@ -1675,24 +1986,30 @@
     </w:lvl>
   </w:abstractNum>
   <w:num w:numId="1">
+    <w:abstractNumId w:val="6"/>
+  </w:num>
+  <w:num w:numId="2">
     <w:abstractNumId w:val="4"/>
   </w:num>
-  <w:num w:numId="2">
+  <w:num w:numId="3">
+    <w:abstractNumId w:val="7"/>
+  </w:num>
+  <w:num w:numId="4">
+    <w:abstractNumId w:val="8"/>
+  </w:num>
+  <w:num w:numId="5">
+    <w:abstractNumId w:val="1"/>
+  </w:num>
+  <w:num w:numId="6">
     <w:abstractNumId w:val="2"/>
   </w:num>
-  <w:num w:numId="3">
+  <w:num w:numId="7">
     <w:abstractNumId w:val="5"/>
   </w:num>
-  <w:num w:numId="4">
-    <w:abstractNumId w:val="6"/>
-  </w:num>
-  <w:num w:numId="5">
+  <w:num w:numId="8">
     <w:abstractNumId w:val="0"/>
   </w:num>
-  <w:num w:numId="6">
-    <w:abstractNumId w:val="1"/>
-  </w:num>
-  <w:num w:numId="7">
+  <w:num w:numId="9">
     <w:abstractNumId w:val="3"/>
   </w:num>
 </w:numbering>

</xml_diff>

<commit_message>
Updated the project report, now in design finishing off engine architecture
</commit_message>
<xml_diff>
--- a/Project Asteroids.docx
+++ b/Project Asteroids.docx
@@ -4,24 +4,10 @@
   <w:body>
     <w:p>
       <w:pPr>
-        <w:jc w:val="center"/>
-        <w:rPr>
-          <w:rFonts w:ascii="Times New Roman" w:hAnsi="Times New Roman" w:cs="Times New Roman"/>
-          <w:color w:val="5B9BD5" w:themeColor="accent1"/>
-          <w:sz w:val="36"/>
-          <w:szCs w:val="36"/>
-          <w:lang w:val="en-US"/>
-        </w:rPr>
-      </w:pPr>
-      <w:r>
-        <w:rPr>
-          <w:rFonts w:ascii="Times New Roman" w:hAnsi="Times New Roman" w:cs="Times New Roman"/>
-          <w:color w:val="5B9BD5" w:themeColor="accent1"/>
-          <w:sz w:val="36"/>
-          <w:szCs w:val="36"/>
-          <w:lang w:val="en-US"/>
-        </w:rPr>
-        <w:t>Project Overview</w:t>
+        <w:pStyle w:val="Heading1"/>
+      </w:pPr>
+      <w:r>
+        <w:t>Project Specification</w:t>
       </w:r>
     </w:p>
     <w:p>
@@ -47,7 +33,19 @@
         <w:rPr>
           <w:lang w:val="en-US"/>
         </w:rPr>
-        <w:t>The basic goal of this project is to make a clone of this game. I will be using C++ with SDL. The basic game should allow the player to move around, collide with asteroids</w:t>
+        <w:t xml:space="preserve">The basic goal of this project is to make a clone of this game. </w:t>
+      </w:r>
+      <w:r>
+        <w:rPr>
+          <w:lang w:val="en-US"/>
+        </w:rPr>
+        <w:t>The program will be written</w:t>
+      </w:r>
+      <w:r>
+        <w:rPr>
+          <w:lang w:val="en-US"/>
+        </w:rPr>
+        <w:t xml:space="preserve"> using C++ with SDL. The basic game should allow the player to move around, collide with asteroids</w:t>
       </w:r>
       <w:r>
         <w:rPr>
@@ -84,489 +82,440 @@
         <w:rPr>
           <w:lang w:val="en-US"/>
         </w:rPr>
-        <w:t>Stretch goals include having a simple AI that tries to shoot the player back, I would also like to add a menu with options, the ability to choose ships and maybe even a scrollable background with an expanding world.</w:t>
-      </w:r>
-    </w:p>
-    <w:p>
-      <w:pPr>
-        <w:rPr>
-          <w:lang w:val="en-US"/>
-        </w:rPr>
-      </w:pPr>
-      <w:r>
-        <w:rPr>
-          <w:lang w:val="en-US"/>
-        </w:rPr>
-        <w:t>I will be using object oriented programming for the game and plan to purely use vector graphics in the game. I will be using mathematical concepts such as matrices and vector algebra to draw and move game objects on the screen. This means that for collision I will be using th</w:t>
-      </w:r>
-      <w:r>
-        <w:rPr>
-          <w:lang w:val="en-US"/>
-        </w:rPr>
-        <w:t xml:space="preserve">e separating axis theorem </w:t>
-      </w:r>
-      <w:r>
-        <w:rPr>
-          <w:lang w:val="en-US"/>
-        </w:rPr>
-        <w:t>to calculate collision between polygons.</w:t>
-      </w:r>
+        <w:t>Stretch goals include having a simple AI that tries to shoot th</w:t>
+      </w:r>
+      <w:r>
+        <w:rPr>
+          <w:lang w:val="en-US"/>
+        </w:rPr>
+        <w:t xml:space="preserve">e player back, </w:t>
+      </w:r>
+      <w:r>
+        <w:rPr>
+          <w:lang w:val="en-US"/>
+        </w:rPr>
+        <w:t>a menu with options, the ability to choose ships and maybe even a scrollable bac</w:t>
+      </w:r>
+      <w:r>
+        <w:rPr>
+          <w:lang w:val="en-US"/>
+        </w:rPr>
+        <w:t>kground with an expanding world, at which case serialization will without a doubt be an important feature that would need to be implemented.</w:t>
+      </w:r>
+    </w:p>
+    <w:p>
+      <w:pPr>
+        <w:rPr>
+          <w:lang w:val="en-US"/>
+        </w:rPr>
+      </w:pPr>
+      <w:r>
+        <w:rPr>
+          <w:lang w:val="en-US"/>
+        </w:rPr>
+        <w:t>The game will use</w:t>
+      </w:r>
+      <w:r>
+        <w:rPr>
+          <w:lang w:val="en-US"/>
+        </w:rPr>
+        <w:t xml:space="preserve"> vector graphics</w:t>
+      </w:r>
+      <w:r>
+        <w:rPr>
+          <w:lang w:val="en-US"/>
+        </w:rPr>
+        <w:t>, this means using</w:t>
+      </w:r>
+      <w:r>
+        <w:rPr>
+          <w:lang w:val="en-US"/>
+        </w:rPr>
+        <w:t xml:space="preserve"> mathematical concepts such as matrices and vector algebra to draw and move game objects on the screen. </w:t>
+      </w:r>
+      <w:r>
+        <w:rPr>
+          <w:lang w:val="en-US"/>
+        </w:rPr>
+        <w:t>For collision detection the game will use the separating axis theorem to provide polygon to polygon collision detection.</w:t>
+      </w:r>
+      <w:r>
+        <w:rPr>
+          <w:lang w:val="en-US"/>
+        </w:rPr>
+        <w:br w:type="page"/>
+      </w:r>
+    </w:p>
+    <w:p>
+      <w:pPr>
+        <w:pStyle w:val="Heading1"/>
+      </w:pPr>
+      <w:r>
+        <w:lastRenderedPageBreak/>
+        <w:t>Project Design</w:t>
+      </w:r>
+    </w:p>
+    <w:p>
+      <w:pPr>
+        <w:pStyle w:val="Heading2"/>
+        <w:rPr>
+          <w:lang w:val="en-US"/>
+        </w:rPr>
+      </w:pPr>
+      <w:r>
+        <w:rPr>
+          <w:lang w:val="en-US"/>
+        </w:rPr>
+        <w:t>Project Architecture:</w:t>
+      </w:r>
+    </w:p>
+    <w:p>
+      <w:pPr>
+        <w:rPr>
+          <w:lang w:val="en-US"/>
+        </w:rPr>
+      </w:pPr>
+      <w:r>
+        <w:rPr>
+          <w:lang w:val="en-US"/>
+        </w:rPr>
+        <w:t>The project consists of 2 main parts; the engine and the game. The game consists of the game objects in the scene and the engine manages those objects. The diagram below shows the engines architecture.</w:t>
+      </w:r>
+    </w:p>
+    <w:p>
+      <w:pPr>
+        <w:keepNext/>
+      </w:pPr>
+      <w:r>
+        <w:rPr>
+          <w:noProof/>
+          <w:lang w:val="en-US"/>
+        </w:rPr>
+        <w:drawing>
+          <wp:inline distT="0" distB="0" distL="0" distR="0" wp14:anchorId="5D6D49D6" wp14:editId="44B68B68">
+            <wp:extent cx="4352925" cy="4153416"/>
+            <wp:effectExtent l="0" t="0" r="0" b="0"/>
+            <wp:docPr id="1" name="Picture 1"/>
+            <wp:cNvGraphicFramePr>
+              <a:graphicFrameLocks xmlns:a="http://schemas.openxmlformats.org/drawingml/2006/main" noChangeAspect="1"/>
+            </wp:cNvGraphicFramePr>
+            <a:graphic xmlns:a="http://schemas.openxmlformats.org/drawingml/2006/main">
+              <a:graphicData uri="http://schemas.openxmlformats.org/drawingml/2006/picture">
+                <pic:pic xmlns:pic="http://schemas.openxmlformats.org/drawingml/2006/picture">
+                  <pic:nvPicPr>
+                    <pic:cNvPr id="1" name=""/>
+                    <pic:cNvPicPr/>
+                  </pic:nvPicPr>
+                  <pic:blipFill rotWithShape="1">
+                    <a:blip r:embed="rId5"/>
+                    <a:srcRect l="30246" t="16135" r="29869" b="14147"/>
+                    <a:stretch/>
+                  </pic:blipFill>
+                  <pic:spPr bwMode="auto">
+                    <a:xfrm>
+                      <a:off x="0" y="0"/>
+                      <a:ext cx="4376210" cy="4175634"/>
+                    </a:xfrm>
+                    <a:prstGeom prst="rect">
+                      <a:avLst/>
+                    </a:prstGeom>
+                    <a:ln>
+                      <a:noFill/>
+                    </a:ln>
+                    <a:extLst>
+                      <a:ext uri="{53640926-AAD7-44D8-BBD7-CCE9431645EC}">
+                        <a14:shadowObscured xmlns:a14="http://schemas.microsoft.com/office/drawing/2010/main"/>
+                      </a:ext>
+                    </a:extLst>
+                  </pic:spPr>
+                </pic:pic>
+              </a:graphicData>
+            </a:graphic>
+          </wp:inline>
+        </w:drawing>
+      </w:r>
+    </w:p>
+    <w:p>
+      <w:pPr>
+        <w:pStyle w:val="Caption"/>
+        <w:rPr>
+          <w:lang w:val="en-US"/>
+        </w:rPr>
+      </w:pPr>
+      <w:r>
+        <w:t xml:space="preserve">Figure </w:t>
+      </w:r>
+      <w:r>
+        <w:fldChar w:fldCharType="begin"/>
+      </w:r>
+      <w:r>
+        <w:instrText xml:space="preserve"> SEQ Figure \* ARABIC </w:instrText>
+      </w:r>
+      <w:r>
+        <w:fldChar w:fldCharType="separate"/>
+      </w:r>
+      <w:r>
+        <w:rPr>
+          <w:noProof/>
+        </w:rPr>
+        <w:t>1</w:t>
+      </w:r>
+      <w:r>
+        <w:fldChar w:fldCharType="end"/>
+      </w:r>
+      <w:r>
+        <w:t xml:space="preserve"> Diagram showing the interaction between the systems in the engine.</w:t>
+      </w:r>
+    </w:p>
+    <w:p>
+      <w:pPr>
+        <w:rPr>
+          <w:lang w:val="en-US"/>
+        </w:rPr>
+      </w:pPr>
+      <w:r>
+        <w:rPr>
+          <w:lang w:val="en-US"/>
+        </w:rPr>
+        <w:t>The engines architecture follows an Entity-Component System design. This means that the engine consists of many systems, each of which manages or performs its own operations</w:t>
+      </w:r>
+      <w:r>
+        <w:rPr>
+          <w:lang w:val="en-US"/>
+        </w:rPr>
+        <w:t xml:space="preserve"> (mostly)</w:t>
+      </w:r>
+      <w:r>
+        <w:rPr>
+          <w:lang w:val="en-US"/>
+        </w:rPr>
+        <w:t xml:space="preserve"> independent of other</w:t>
+      </w:r>
+      <w:r>
+        <w:rPr>
+          <w:lang w:val="en-US"/>
+        </w:rPr>
+        <w:t>s, when required they can send messages across the message bus to</w:t>
+      </w:r>
+      <w:r>
+        <w:rPr>
+          <w:lang w:val="en-US"/>
+        </w:rPr>
+        <w:t xml:space="preserve"> communicate with other systems.</w:t>
+      </w:r>
+    </w:p>
+    <w:p>
+      <w:pPr>
+        <w:rPr>
+          <w:lang w:val="en-US"/>
+        </w:rPr>
+      </w:pPr>
+      <w:r>
+        <w:rPr>
+          <w:lang w:val="en-US"/>
+        </w:rPr>
+        <w:t>For example if the physics system calculates there is a collision between two objects it can create a collision message and send it through the message bus to the other systems, depending on the complexity of the message bus it could either send that message to everyone or to a specific system; in this engine it sends the message to every system it knows off.</w:t>
+      </w:r>
+      <w:r>
+        <w:rPr>
+          <w:lang w:val="en-US"/>
+        </w:rPr>
+        <w:t xml:space="preserve"> Each system receives the message and considers whether there is something to be done about the message or not.</w:t>
+      </w:r>
+    </w:p>
+    <w:p>
+      <w:pPr>
+        <w:rPr>
+          <w:lang w:val="en-US"/>
+        </w:rPr>
+      </w:pPr>
+      <w:r>
+        <w:rPr>
+          <w:lang w:val="en-US"/>
+        </w:rPr>
+        <w:t>In the entity component system, the game objects are entities and they are built up off many components, these components define the functionality of the object.</w:t>
+      </w:r>
+      <w:r>
+        <w:rPr>
+          <w:lang w:val="en-US"/>
+        </w:rPr>
+        <w:t xml:space="preserve"> For the basic needs of this project only 2 components were needed; the mesh and the rigid body where the mesh component stores all of the information about what the object looks like on the screen e.g. vertices, while the rigid body component stores the physical information about the object such as position, velocity etc.</w:t>
+      </w:r>
+    </w:p>
+    <w:p>
+      <w:pPr>
+        <w:pStyle w:val="Heading3"/>
+        <w:rPr>
+          <w:lang w:val="en-US"/>
+        </w:rPr>
+      </w:pPr>
+      <w:r>
+        <w:rPr>
+          <w:lang w:val="en-US"/>
+        </w:rPr>
+        <w:lastRenderedPageBreak/>
+        <w:t>Logic Manager:</w:t>
+      </w:r>
+    </w:p>
+    <w:p>
+      <w:pPr>
+        <w:rPr>
+          <w:lang w:val="en-US"/>
+        </w:rPr>
+      </w:pPr>
+      <w:r>
+        <w:rPr>
+          <w:lang w:val="en-US"/>
+        </w:rPr>
+        <w:t xml:space="preserve">The logic manager is the interface through which the game objects communicate with the other systems in the engine. </w:t>
+      </w:r>
+      <w:r>
+        <w:rPr>
+          <w:lang w:val="en-US"/>
+        </w:rPr>
+        <w:t>It allows all game objects to perform logic updates.</w:t>
+      </w:r>
+    </w:p>
+    <w:p>
+      <w:pPr>
+        <w:pStyle w:val="Heading3"/>
+        <w:rPr>
+          <w:lang w:val="en-US"/>
+        </w:rPr>
+      </w:pPr>
+      <w:r>
+        <w:rPr>
+          <w:lang w:val="en-US"/>
+        </w:rPr>
+        <w:t>Game State System:</w:t>
+      </w:r>
+    </w:p>
+    <w:p>
+      <w:pPr>
+        <w:rPr>
+          <w:lang w:val="en-US"/>
+        </w:rPr>
+      </w:pPr>
+      <w:r>
+        <w:rPr>
+          <w:lang w:val="en-US"/>
+        </w:rPr>
+        <w:t>It manages the current state of the game, it controls when the game should switch from one screen to another or maybe controls respawning</w:t>
+      </w:r>
+      <w:r>
+        <w:rPr>
+          <w:lang w:val="en-US"/>
+        </w:rPr>
+        <w:t xml:space="preserve"> the enemies when they are dead, this could also be thought of as a scene m</w:t>
+      </w:r>
+      <w:r>
+        <w:rPr>
+          <w:lang w:val="en-US"/>
+        </w:rPr>
+        <w:t>anager, however since the project only has one scene, it doesn’t have any scene functionality.</w:t>
+      </w:r>
+    </w:p>
+    <w:p>
+      <w:pPr>
+        <w:pStyle w:val="Heading3"/>
+        <w:rPr>
+          <w:lang w:val="en-US"/>
+        </w:rPr>
+      </w:pPr>
+      <w:r>
+        <w:rPr>
+          <w:lang w:val="en-US"/>
+        </w:rPr>
+        <w:t>Object Manager:</w:t>
+      </w:r>
+    </w:p>
+    <w:p>
+      <w:pPr>
+        <w:rPr>
+          <w:lang w:val="en-US"/>
+        </w:rPr>
+      </w:pPr>
+      <w:r>
+        <w:rPr>
+          <w:lang w:val="en-US"/>
+        </w:rPr>
+        <w:t>This manages all the game objects that exist in the scene. It performs operations such as creation and deletion of objects and therefore manages their storage in memory.</w:t>
+      </w:r>
+    </w:p>
+    <w:p>
+      <w:pPr>
+        <w:pStyle w:val="Heading3"/>
+        <w:rPr>
+          <w:lang w:val="en-US"/>
+        </w:rPr>
+      </w:pPr>
+      <w:r>
+        <w:rPr>
+          <w:lang w:val="en-US"/>
+        </w:rPr>
+        <w:t>Physics:</w:t>
+      </w:r>
+    </w:p>
+    <w:p>
+      <w:pPr>
+        <w:rPr>
+          <w:lang w:val="en-US"/>
+        </w:rPr>
+      </w:pPr>
+      <w:r>
+        <w:rPr>
+          <w:lang w:val="en-US"/>
+        </w:rPr>
+        <w:t>This performs the basic physics operations on the objects in the scene. It moves the objects as per the</w:t>
+      </w:r>
+      <w:r>
+        <w:rPr>
+          <w:lang w:val="en-US"/>
+        </w:rPr>
+        <w:t xml:space="preserve"> data in the rigid bod</w:t>
+      </w:r>
+      <w:r>
+        <w:rPr>
+          <w:lang w:val="en-US"/>
+        </w:rPr>
+        <w:t>y component. This system also performs the collision checks on the objects using the data in the rigid body component.</w:t>
+      </w:r>
+    </w:p>
+    <w:p>
+      <w:pPr>
+        <w:pStyle w:val="Heading3"/>
+        <w:rPr>
+          <w:lang w:val="en-US"/>
+        </w:rPr>
+      </w:pPr>
+      <w:r>
+        <w:rPr>
+          <w:lang w:val="en-US"/>
+        </w:rPr>
+        <w:t>Renderer:</w:t>
+      </w:r>
+    </w:p>
+    <w:p>
+      <w:pPr>
+        <w:rPr>
+          <w:lang w:val="en-US"/>
+        </w:rPr>
+      </w:pPr>
+      <w:r>
+        <w:rPr>
+          <w:lang w:val="en-US"/>
+        </w:rPr>
+        <w:t>This system manages drawing things to the screen. It uses the information in the mesh component to draw the objects to the screen using SDL.</w:t>
+      </w:r>
+    </w:p>
+    <w:p>
+      <w:pPr>
+        <w:rPr>
+          <w:lang w:val="en-US"/>
+        </w:rPr>
+      </w:pPr>
       <w:bookmarkStart w:id="0" w:name="_GoBack"/>
       <w:bookmarkEnd w:id="0"/>
-    </w:p>
-    <w:p>
-      <w:pPr>
-        <w:rPr>
-          <w:lang w:val="en-US"/>
-        </w:rPr>
-      </w:pPr>
-      <w:r>
-        <w:rPr>
-          <w:lang w:val="en-US"/>
-        </w:rPr>
-        <w:t>I also plan to store information about the ship dimensions in a file to allow for easy access and modification.</w:t>
-      </w:r>
-    </w:p>
-    <w:p>
-      <w:pPr>
-        <w:rPr>
-          <w:lang w:val="en-US"/>
-        </w:rPr>
-      </w:pPr>
-      <w:r>
-        <w:rPr>
-          <w:lang w:val="en-US"/>
-        </w:rPr>
-        <w:br w:type="page"/>
-      </w:r>
-    </w:p>
-    <w:p>
-      <w:pPr>
-        <w:jc w:val="center"/>
-        <w:rPr>
-          <w:rFonts w:ascii="Times New Roman" w:hAnsi="Times New Roman" w:cs="Times New Roman"/>
-          <w:color w:val="5B9BD5" w:themeColor="accent1"/>
-          <w:sz w:val="36"/>
-          <w:szCs w:val="36"/>
-          <w:lang w:val="en-US"/>
-        </w:rPr>
-      </w:pPr>
-      <w:r>
-        <w:rPr>
-          <w:rFonts w:ascii="Times New Roman" w:hAnsi="Times New Roman" w:cs="Times New Roman"/>
-          <w:color w:val="5B9BD5" w:themeColor="accent1"/>
-          <w:sz w:val="36"/>
-          <w:szCs w:val="36"/>
-          <w:lang w:val="en-US"/>
-        </w:rPr>
-        <w:lastRenderedPageBreak/>
-        <w:t>Project Analysis</w:t>
-      </w:r>
-    </w:p>
-    <w:p>
-      <w:pPr>
-        <w:rPr>
-          <w:lang w:val="en-US"/>
-        </w:rPr>
-      </w:pPr>
-      <w:r>
-        <w:rPr>
-          <w:lang w:val="en-US"/>
-        </w:rPr>
-        <w:t>In this section I will be analyzing my game requirements to turn them into technical requirements to help me decide how to design the game code.</w:t>
-      </w:r>
-    </w:p>
-    <w:p>
-      <w:pPr>
-        <w:rPr>
-          <w:b/>
-          <w:lang w:val="en-US"/>
-        </w:rPr>
-      </w:pPr>
-      <w:r>
-        <w:rPr>
-          <w:b/>
-          <w:lang w:val="en-US"/>
-        </w:rPr>
-        <w:t>Engine Requirements:</w:t>
-      </w:r>
-    </w:p>
-    <w:p>
-      <w:pPr>
-        <w:rPr>
-          <w:lang w:val="en-US"/>
-        </w:rPr>
-      </w:pPr>
-      <w:r>
-        <w:rPr>
-          <w:lang w:val="en-US"/>
-        </w:rPr>
-        <w:t>The engine must be able to:</w:t>
-      </w:r>
-    </w:p>
-    <w:p>
-      <w:pPr>
-        <w:pStyle w:val="ListParagraph"/>
-        <w:numPr>
-          <w:ilvl w:val="0"/>
-          <w:numId w:val="8"/>
-        </w:numPr>
-        <w:rPr>
-          <w:lang w:val="en-US"/>
-        </w:rPr>
-      </w:pPr>
-      <w:r>
-        <w:rPr>
-          <w:lang w:val="en-US"/>
-        </w:rPr>
-        <w:t>Manage many game objects in the scene.</w:t>
-      </w:r>
-    </w:p>
-    <w:p>
-      <w:pPr>
-        <w:pStyle w:val="ListParagraph"/>
-        <w:numPr>
-          <w:ilvl w:val="0"/>
-          <w:numId w:val="8"/>
-        </w:numPr>
-        <w:rPr>
-          <w:lang w:val="en-US"/>
-        </w:rPr>
-      </w:pPr>
-      <w:r>
-        <w:rPr>
-          <w:lang w:val="en-US"/>
-        </w:rPr>
-        <w:t>Apply basic laws of physics to move the game objects.</w:t>
-      </w:r>
-    </w:p>
-    <w:p>
-      <w:pPr>
-        <w:pStyle w:val="ListParagraph"/>
-        <w:numPr>
-          <w:ilvl w:val="0"/>
-          <w:numId w:val="8"/>
-        </w:numPr>
-        <w:rPr>
-          <w:lang w:val="en-US"/>
-        </w:rPr>
-      </w:pPr>
-      <w:r>
-        <w:rPr>
-          <w:lang w:val="en-US"/>
-        </w:rPr>
-        <w:t>Apply the Separating Axis Theorem for collision.</w:t>
-      </w:r>
-    </w:p>
-    <w:p>
-      <w:pPr>
-        <w:pStyle w:val="ListParagraph"/>
-        <w:numPr>
-          <w:ilvl w:val="0"/>
-          <w:numId w:val="8"/>
-        </w:numPr>
-        <w:rPr>
-          <w:lang w:val="en-US"/>
-        </w:rPr>
-      </w:pPr>
-      <w:r>
-        <w:rPr>
-          <w:lang w:val="en-US"/>
-        </w:rPr>
-        <w:t xml:space="preserve">Manage the rendering of </w:t>
-      </w:r>
-      <w:r>
-        <w:rPr>
-          <w:lang w:val="en-US"/>
-        </w:rPr>
-        <w:t>vector graphics</w:t>
-      </w:r>
-      <w:r>
-        <w:rPr>
-          <w:lang w:val="en-US"/>
-        </w:rPr>
-        <w:t xml:space="preserve"> to the window.</w:t>
-      </w:r>
-    </w:p>
-    <w:p>
-      <w:pPr>
-        <w:pStyle w:val="ListParagraph"/>
-        <w:numPr>
-          <w:ilvl w:val="0"/>
-          <w:numId w:val="8"/>
-        </w:numPr>
-        <w:rPr>
-          <w:lang w:val="en-US"/>
-        </w:rPr>
-      </w:pPr>
-      <w:r>
-        <w:rPr>
-          <w:lang w:val="en-US"/>
-        </w:rPr>
-        <w:t>Receive input and update logic based on user input.</w:t>
-      </w:r>
-    </w:p>
-    <w:p>
-      <w:pPr>
-        <w:rPr>
-          <w:lang w:val="en-US"/>
-        </w:rPr>
-      </w:pPr>
-    </w:p>
-    <w:p>
-      <w:pPr>
-        <w:rPr>
-          <w:b/>
-          <w:lang w:val="en-US"/>
-        </w:rPr>
-      </w:pPr>
-      <w:r>
-        <w:rPr>
-          <w:b/>
-          <w:lang w:val="en-US"/>
-        </w:rPr>
-        <w:t>Gameplay Requirements:</w:t>
-      </w:r>
-    </w:p>
-    <w:p>
-      <w:pPr>
-        <w:rPr>
-          <w:lang w:val="en-US"/>
-        </w:rPr>
-      </w:pPr>
-      <w:r>
-        <w:rPr>
-          <w:lang w:val="en-US"/>
-        </w:rPr>
-        <w:t xml:space="preserve">The </w:t>
-      </w:r>
-      <w:r>
-        <w:rPr>
-          <w:lang w:val="en-US"/>
-        </w:rPr>
-        <w:t>game must have</w:t>
-      </w:r>
-      <w:r>
-        <w:rPr>
-          <w:lang w:val="en-US"/>
-        </w:rPr>
-        <w:t>:</w:t>
-      </w:r>
-    </w:p>
-    <w:p>
-      <w:pPr>
-        <w:pStyle w:val="ListParagraph"/>
-        <w:numPr>
-          <w:ilvl w:val="0"/>
-          <w:numId w:val="9"/>
-        </w:numPr>
-        <w:rPr>
-          <w:lang w:val="en-US"/>
-        </w:rPr>
-      </w:pPr>
-      <w:r>
-        <w:rPr>
-          <w:lang w:val="en-US"/>
-        </w:rPr>
-        <w:t>A moveable player ship.</w:t>
-      </w:r>
-    </w:p>
-    <w:p>
-      <w:pPr>
-        <w:pStyle w:val="ListParagraph"/>
-        <w:numPr>
-          <w:ilvl w:val="0"/>
-          <w:numId w:val="9"/>
-        </w:numPr>
-        <w:rPr>
-          <w:lang w:val="en-US"/>
-        </w:rPr>
-      </w:pPr>
-      <w:r>
-        <w:rPr>
-          <w:lang w:val="en-US"/>
-        </w:rPr>
-        <w:t>Asteroids that drop in and float around the game window.</w:t>
-      </w:r>
-    </w:p>
-    <w:p>
-      <w:pPr>
-        <w:pStyle w:val="ListParagraph"/>
-        <w:numPr>
-          <w:ilvl w:val="0"/>
-          <w:numId w:val="9"/>
-        </w:numPr>
-        <w:rPr>
-          <w:lang w:val="en-US"/>
-        </w:rPr>
-      </w:pPr>
-      <w:r>
-        <w:rPr>
-          <w:lang w:val="en-US"/>
-        </w:rPr>
-        <w:t xml:space="preserve">Player </w:t>
-      </w:r>
-      <w:r>
-        <w:rPr>
-          <w:lang w:val="en-US"/>
-        </w:rPr>
-        <w:t>can shoot bullets at the asteroids and destroy them.</w:t>
-      </w:r>
-    </w:p>
-    <w:p>
-      <w:pPr>
-        <w:rPr>
-          <w:lang w:val="en-US"/>
-        </w:rPr>
-      </w:pPr>
-      <w:r>
-        <w:rPr>
-          <w:lang w:val="en-US"/>
-        </w:rPr>
-        <w:t>The additional gameplay requirements include:</w:t>
-      </w:r>
-    </w:p>
-    <w:p>
-      <w:pPr>
-        <w:pStyle w:val="ListParagraph"/>
-        <w:numPr>
-          <w:ilvl w:val="0"/>
-          <w:numId w:val="4"/>
-        </w:numPr>
-        <w:rPr>
-          <w:lang w:val="en-US"/>
-        </w:rPr>
-      </w:pPr>
-      <w:r>
-        <w:rPr>
-          <w:lang w:val="en-US"/>
-        </w:rPr>
-        <w:t>Place AI ships that search for the player and shoot at them.</w:t>
-      </w:r>
-    </w:p>
-    <w:p>
-      <w:pPr>
-        <w:pStyle w:val="ListParagraph"/>
-        <w:numPr>
-          <w:ilvl w:val="0"/>
-          <w:numId w:val="4"/>
-        </w:numPr>
-        <w:rPr>
-          <w:lang w:val="en-US"/>
-        </w:rPr>
-      </w:pPr>
-      <w:r>
-        <w:rPr>
-          <w:lang w:val="en-US"/>
-        </w:rPr>
-        <w:t>Menu’s with the ability to choose which ship to play with.</w:t>
-      </w:r>
-    </w:p>
-    <w:p>
-      <w:pPr>
-        <w:rPr>
-          <w:lang w:val="en-US"/>
-        </w:rPr>
-      </w:pPr>
-      <w:r>
-        <w:rPr>
-          <w:lang w:val="en-US"/>
-        </w:rPr>
-        <w:br w:type="page"/>
-      </w:r>
-    </w:p>
-    <w:p>
-      <w:pPr>
-        <w:jc w:val="center"/>
-        <w:rPr>
-          <w:rFonts w:ascii="Times New Roman" w:hAnsi="Times New Roman" w:cs="Times New Roman"/>
-          <w:color w:val="5B9BD5" w:themeColor="accent1"/>
-          <w:sz w:val="36"/>
-          <w:szCs w:val="36"/>
-          <w:lang w:val="en-US"/>
-        </w:rPr>
-      </w:pPr>
-      <w:r>
-        <w:rPr>
-          <w:rFonts w:ascii="Times New Roman" w:hAnsi="Times New Roman" w:cs="Times New Roman"/>
-          <w:color w:val="5B9BD5" w:themeColor="accent1"/>
-          <w:sz w:val="36"/>
-          <w:szCs w:val="36"/>
-          <w:lang w:val="en-US"/>
-        </w:rPr>
-        <w:lastRenderedPageBreak/>
-        <w:t>Project Design</w:t>
-      </w:r>
-    </w:p>
-    <w:p>
-      <w:pPr>
-        <w:rPr>
-          <w:lang w:val="en-US"/>
-        </w:rPr>
-      </w:pPr>
-      <w:r>
-        <w:rPr>
-          <w:lang w:val="en-US"/>
-        </w:rPr>
-        <w:t>For this project I will be using vector based graphics, I will not be utilizing textures or surfaces that SDL provides. I also plan on implementing a collision detection technique called the separating axis theorem, this allows for accurate polygon on polygon collision which is suitable since all game objects in the game will be made out of vectors and will basically be polygons.</w:t>
-      </w:r>
-    </w:p>
-    <w:p>
-      <w:pPr>
-        <w:rPr>
-          <w:b/>
-          <w:sz w:val="24"/>
-          <w:lang w:val="en-US"/>
-        </w:rPr>
-      </w:pPr>
-      <w:r>
-        <w:rPr>
-          <w:b/>
-          <w:sz w:val="24"/>
-          <w:lang w:val="en-US"/>
-        </w:rPr>
-        <w:t>Game Objects Structure</w:t>
-      </w:r>
-      <w:r>
-        <w:rPr>
-          <w:b/>
-          <w:sz w:val="24"/>
-          <w:lang w:val="en-US"/>
-        </w:rPr>
-        <w:t>:</w:t>
-      </w:r>
-    </w:p>
-    <w:p>
-      <w:pPr>
-        <w:rPr>
-          <w:lang w:val="en-US"/>
-        </w:rPr>
-      </w:pPr>
-      <w:r>
-        <w:rPr>
-          <w:lang w:val="en-US"/>
-        </w:rPr>
-        <w:t>In this game, all game objects are vector objects, this means that in code they are to be represented by points and when drawn have to be connected to lines. To represent the vector sprite</w:t>
-      </w:r>
-      <w:r>
-        <w:rPr>
-          <w:lang w:val="en-US"/>
-        </w:rPr>
-        <w:t xml:space="preserve"> I must store the points at which the lines change in the image, I also need to store the center coordinate in terms of screen coordinates, I also need to be able to get a “draw able” version of the coordinates since the render points function takes all points relative to the screen coordinates.</w:t>
-      </w:r>
-    </w:p>
-    <w:p>
-      <w:pPr>
-        <w:rPr>
-          <w:lang w:val="en-US"/>
-        </w:rPr>
-      </w:pPr>
-      <w:r>
-        <w:rPr>
-          <w:lang w:val="en-US"/>
-        </w:rPr>
-        <w:tab/>
-      </w:r>
     </w:p>
     <w:p>
       <w:pPr>
@@ -2409,6 +2358,73 @@
     <w:name w:val="Normal"/>
     <w:qFormat/>
   </w:style>
+  <w:style w:type="paragraph" w:styleId="Heading1">
+    <w:name w:val="heading 1"/>
+    <w:basedOn w:val="Normal"/>
+    <w:next w:val="Normal"/>
+    <w:link w:val="Heading1Char"/>
+    <w:uiPriority w:val="9"/>
+    <w:qFormat/>
+    <w:rsid w:val="006A45D0"/>
+    <w:pPr>
+      <w:keepNext/>
+      <w:keepLines/>
+      <w:spacing w:before="240" w:after="0"/>
+      <w:jc w:val="center"/>
+      <w:outlineLvl w:val="0"/>
+    </w:pPr>
+    <w:rPr>
+      <w:rFonts w:asciiTheme="majorHAnsi" w:eastAsiaTheme="majorEastAsia" w:hAnsiTheme="majorHAnsi" w:cstheme="majorBidi"/>
+      <w:color w:val="2E74B5" w:themeColor="accent1" w:themeShade="BF"/>
+      <w:sz w:val="32"/>
+      <w:szCs w:val="32"/>
+      <w:lang w:val="en-US"/>
+    </w:rPr>
+  </w:style>
+  <w:style w:type="paragraph" w:styleId="Heading2">
+    <w:name w:val="heading 2"/>
+    <w:basedOn w:val="Normal"/>
+    <w:next w:val="Normal"/>
+    <w:link w:val="Heading2Char"/>
+    <w:uiPriority w:val="9"/>
+    <w:unhideWhenUsed/>
+    <w:qFormat/>
+    <w:rsid w:val="006A45D0"/>
+    <w:pPr>
+      <w:keepNext/>
+      <w:keepLines/>
+      <w:spacing w:before="40" w:after="0"/>
+      <w:outlineLvl w:val="1"/>
+    </w:pPr>
+    <w:rPr>
+      <w:rFonts w:asciiTheme="majorHAnsi" w:eastAsiaTheme="majorEastAsia" w:hAnsiTheme="majorHAnsi" w:cstheme="majorBidi"/>
+      <w:color w:val="2E74B5" w:themeColor="accent1" w:themeShade="BF"/>
+      <w:sz w:val="26"/>
+      <w:szCs w:val="26"/>
+    </w:rPr>
+  </w:style>
+  <w:style w:type="paragraph" w:styleId="Heading3">
+    <w:name w:val="heading 3"/>
+    <w:basedOn w:val="Normal"/>
+    <w:next w:val="Normal"/>
+    <w:link w:val="Heading3Char"/>
+    <w:uiPriority w:val="9"/>
+    <w:unhideWhenUsed/>
+    <w:qFormat/>
+    <w:rsid w:val="001B2052"/>
+    <w:pPr>
+      <w:keepNext/>
+      <w:keepLines/>
+      <w:spacing w:before="40" w:after="0"/>
+      <w:outlineLvl w:val="2"/>
+    </w:pPr>
+    <w:rPr>
+      <w:rFonts w:asciiTheme="majorHAnsi" w:eastAsiaTheme="majorEastAsia" w:hAnsiTheme="majorHAnsi" w:cstheme="majorBidi"/>
+      <w:color w:val="1F4D78" w:themeColor="accent1" w:themeShade="7F"/>
+      <w:sz w:val="24"/>
+      <w:szCs w:val="24"/>
+    </w:rPr>
+  </w:style>
   <w:style w:type="character" w:default="1" w:styleId="DefaultParagraphFont">
     <w:name w:val="Default Paragraph Font"/>
     <w:uiPriority w:val="1"/>
@@ -2465,6 +2481,65 @@
         <w:insideV w:val="single" w:sz="4" w:space="0" w:color="auto"/>
       </w:tblBorders>
     </w:tblPr>
+  </w:style>
+  <w:style w:type="character" w:customStyle="1" w:styleId="Heading1Char">
+    <w:name w:val="Heading 1 Char"/>
+    <w:basedOn w:val="DefaultParagraphFont"/>
+    <w:link w:val="Heading1"/>
+    <w:uiPriority w:val="9"/>
+    <w:rsid w:val="006A45D0"/>
+    <w:rPr>
+      <w:rFonts w:asciiTheme="majorHAnsi" w:eastAsiaTheme="majorEastAsia" w:hAnsiTheme="majorHAnsi" w:cstheme="majorBidi"/>
+      <w:color w:val="2E74B5" w:themeColor="accent1" w:themeShade="BF"/>
+      <w:sz w:val="32"/>
+      <w:szCs w:val="32"/>
+      <w:lang w:val="en-US"/>
+    </w:rPr>
+  </w:style>
+  <w:style w:type="character" w:customStyle="1" w:styleId="Heading2Char">
+    <w:name w:val="Heading 2 Char"/>
+    <w:basedOn w:val="DefaultParagraphFont"/>
+    <w:link w:val="Heading2"/>
+    <w:uiPriority w:val="9"/>
+    <w:rsid w:val="006A45D0"/>
+    <w:rPr>
+      <w:rFonts w:asciiTheme="majorHAnsi" w:eastAsiaTheme="majorEastAsia" w:hAnsiTheme="majorHAnsi" w:cstheme="majorBidi"/>
+      <w:color w:val="2E74B5" w:themeColor="accent1" w:themeShade="BF"/>
+      <w:sz w:val="26"/>
+      <w:szCs w:val="26"/>
+    </w:rPr>
+  </w:style>
+  <w:style w:type="character" w:customStyle="1" w:styleId="Heading3Char">
+    <w:name w:val="Heading 3 Char"/>
+    <w:basedOn w:val="DefaultParagraphFont"/>
+    <w:link w:val="Heading3"/>
+    <w:uiPriority w:val="9"/>
+    <w:rsid w:val="001B2052"/>
+    <w:rPr>
+      <w:rFonts w:asciiTheme="majorHAnsi" w:eastAsiaTheme="majorEastAsia" w:hAnsiTheme="majorHAnsi" w:cstheme="majorBidi"/>
+      <w:color w:val="1F4D78" w:themeColor="accent1" w:themeShade="7F"/>
+      <w:sz w:val="24"/>
+      <w:szCs w:val="24"/>
+    </w:rPr>
+  </w:style>
+  <w:style w:type="paragraph" w:styleId="Caption">
+    <w:name w:val="caption"/>
+    <w:basedOn w:val="Normal"/>
+    <w:next w:val="Normal"/>
+    <w:uiPriority w:val="35"/>
+    <w:unhideWhenUsed/>
+    <w:qFormat/>
+    <w:rsid w:val="006E204E"/>
+    <w:pPr>
+      <w:spacing w:after="200" w:line="240" w:lineRule="auto"/>
+    </w:pPr>
+    <w:rPr>
+      <w:i/>
+      <w:iCs/>
+      <w:color w:val="44546A" w:themeColor="text2"/>
+      <w:sz w:val="18"/>
+      <w:szCs w:val="18"/>
+    </w:rPr>
   </w:style>
 </w:styles>
 </file>

</xml_diff>